<commit_message>
se agrego documentacion y en el informe
</commit_message>
<xml_diff>
--- a/informe_202441289_JofreLeon.docx
+++ b/informe_202441289_JofreLeon.docx
@@ -263,7 +263,7 @@
           <w:sz w:val="72"/>
           <w:szCs w:val="72"/>
         </w:rPr>
-        <w:t xml:space="preserve">Laboratorio </w:t>
+        <w:t>“</w:t>
       </w:r>
       <w:r>
         <w:rPr>
@@ -271,7 +271,7 @@
           <w:sz w:val="72"/>
           <w:szCs w:val="72"/>
         </w:rPr>
-        <w:t>2</w:t>
+        <w:t xml:space="preserve">Laboratorio </w:t>
       </w:r>
       <w:r>
         <w:rPr>
@@ -279,7 +279,7 @@
           <w:sz w:val="72"/>
           <w:szCs w:val="72"/>
         </w:rPr>
-        <w:t xml:space="preserve">: </w:t>
+        <w:t>2</w:t>
       </w:r>
       <w:r>
         <w:rPr>
@@ -287,18 +287,32 @@
           <w:sz w:val="72"/>
           <w:szCs w:val="72"/>
         </w:rPr>
-        <w:t xml:space="preserve">Editor de imágenes con </w:t>
-      </w:r>
-      <w:proofErr w:type="spellStart"/>
+        <w:t xml:space="preserve">: </w:t>
+      </w:r>
       <w:r>
         <w:rPr>
           <w:rFonts w:cs="Times New Roman"/>
           <w:sz w:val="72"/>
           <w:szCs w:val="72"/>
         </w:rPr>
+        <w:t xml:space="preserve">Editor de imágenes con </w:t>
+      </w:r>
+      <w:r>
+        <w:rPr>
+          <w:rFonts w:cs="Times New Roman"/>
+          <w:sz w:val="72"/>
+          <w:szCs w:val="72"/>
+        </w:rPr>
         <w:t>Prolog</w:t>
       </w:r>
-      <w:proofErr w:type="spellEnd"/>
+      <w:r>
+        <w:rPr>
+          <w:rFonts w:cs="Times New Roman"/>
+          <w:sz w:val="72"/>
+          <w:szCs w:val="72"/>
+        </w:rPr>
+        <w:t>”</w:t>
+      </w:r>
     </w:p>
     <w:p>
       <w:pPr>
@@ -2508,6 +2522,245 @@
           <w:lang w:val="es-ES"/>
         </w:rPr>
       </w:pPr>
+      <w:r>
+        <w:rPr>
+          <w:rFonts w:eastAsia="Times New Roman" w:cs="Times New Roman"/>
+          <w:iCs/>
+          <w:lang w:val="es-ES"/>
+        </w:rPr>
+        <w:t xml:space="preserve">El paradigma </w:t>
+      </w:r>
+      <w:r>
+        <w:rPr>
+          <w:rFonts w:eastAsia="Times New Roman" w:cs="Times New Roman"/>
+          <w:iCs/>
+          <w:lang w:val="es-ES"/>
+        </w:rPr>
+        <w:t>lógico</w:t>
+      </w:r>
+      <w:r>
+        <w:rPr>
+          <w:rFonts w:eastAsia="Times New Roman" w:cs="Times New Roman"/>
+          <w:iCs/>
+          <w:lang w:val="es-ES"/>
+        </w:rPr>
+        <w:t xml:space="preserve"> es un tipo de programación declarativa</w:t>
+      </w:r>
+      <w:r>
+        <w:rPr>
+          <w:rFonts w:eastAsia="Times New Roman" w:cs="Times New Roman"/>
+          <w:iCs/>
+          <w:lang w:val="es-ES"/>
+        </w:rPr>
+        <w:t>,</w:t>
+      </w:r>
+      <w:r>
+        <w:rPr>
+          <w:rFonts w:eastAsia="Times New Roman" w:cs="Times New Roman"/>
+          <w:iCs/>
+          <w:lang w:val="es-ES"/>
+        </w:rPr>
+        <w:t xml:space="preserve"> que </w:t>
+      </w:r>
+      <w:r>
+        <w:rPr>
+          <w:rFonts w:eastAsia="Times New Roman" w:cs="Times New Roman"/>
+          <w:iCs/>
+          <w:lang w:val="es-ES"/>
+        </w:rPr>
+        <w:t>permite formalizar hechos del mundo real</w:t>
+      </w:r>
+      <w:r>
+        <w:rPr>
+          <w:rFonts w:eastAsia="Times New Roman" w:cs="Times New Roman"/>
+          <w:iCs/>
+          <w:lang w:val="es-ES"/>
+        </w:rPr>
+        <w:t>,</w:t>
+      </w:r>
+      <w:r>
+        <w:rPr>
+          <w:rFonts w:eastAsia="Times New Roman" w:cs="Times New Roman"/>
+          <w:iCs/>
+          <w:lang w:val="es-ES"/>
+        </w:rPr>
+        <w:t xml:space="preserve"> derivado de los fundamentos de la teoría de la lógica proposicional, de la cual se desprenden las “Clausulas de </w:t>
+      </w:r>
+      <w:proofErr w:type="spellStart"/>
+      <w:r>
+        <w:rPr>
+          <w:rFonts w:eastAsia="Times New Roman" w:cs="Times New Roman"/>
+          <w:iCs/>
+          <w:lang w:val="es-ES"/>
+        </w:rPr>
+        <w:t>Horn</w:t>
+      </w:r>
+      <w:proofErr w:type="spellEnd"/>
+      <w:r>
+        <w:rPr>
+          <w:rFonts w:eastAsia="Times New Roman" w:cs="Times New Roman"/>
+          <w:iCs/>
+          <w:lang w:val="es-ES"/>
+        </w:rPr>
+        <w:t xml:space="preserve">”, que son predicados con una sola conclusión por clausula, además de un conjunto de premisas que derivan en la veracidad de la conclusión, </w:t>
+      </w:r>
+      <w:r>
+        <w:rPr>
+          <w:rFonts w:eastAsia="Times New Roman" w:cs="Times New Roman"/>
+          <w:iCs/>
+          <w:lang w:val="es-ES"/>
+        </w:rPr>
+        <w:t>la cual</w:t>
+      </w:r>
+      <w:r>
+        <w:rPr>
+          <w:rFonts w:eastAsia="Times New Roman" w:cs="Times New Roman"/>
+          <w:iCs/>
+          <w:lang w:val="es-ES"/>
+        </w:rPr>
+        <w:t xml:space="preserve"> es “verdad” si todas sus premisas lo son. </w:t>
+      </w:r>
+      <w:r>
+        <w:rPr>
+          <w:rFonts w:eastAsia="Times New Roman" w:cs="Times New Roman"/>
+          <w:iCs/>
+          <w:lang w:val="es-ES"/>
+        </w:rPr>
+        <w:t xml:space="preserve"> </w:t>
+      </w:r>
+      <w:r>
+        <w:t xml:space="preserve">Un programa </w:t>
+      </w:r>
+      <w:r>
+        <w:t>con este paradigma</w:t>
+      </w:r>
+      <w:r>
+        <w:t xml:space="preserve"> se forma de diversos predicados  definidos por clausulas, que forman </w:t>
+      </w:r>
+      <w:r>
+        <w:t>una base de conocimiento sobre la que se hacen consultas</w:t>
+      </w:r>
+      <w:r>
+        <w:t xml:space="preserve"> por consola, esta base se forma de</w:t>
+      </w:r>
+      <w:r>
+        <w:t xml:space="preserve"> hechos, que representan la información expresada como relaciones entre datos, y por reglas lógicas que permiten deducir consecuencias a partir de combinaciones entre los hechos y, en general, otras reglas</w:t>
+      </w:r>
+      <w:r>
+        <w:t>. Durante la ejecución de un programa se van evaluando y combinando todas las reglas lógicas de la base de conocimiento para lograr los resultados esperados, en este caso se utiliza el mecanismo de evaluación llamado “</w:t>
+      </w:r>
+      <w:proofErr w:type="spellStart"/>
+      <w:r>
+        <w:t>backtracking</w:t>
+      </w:r>
+      <w:proofErr w:type="spellEnd"/>
+      <w:r>
+        <w:t xml:space="preserve">”, </w:t>
+      </w:r>
+      <w:r>
+        <w:rPr>
+          <w:rFonts w:eastAsia="Times New Roman" w:cs="Times New Roman"/>
+          <w:iCs/>
+          <w:lang w:val="es-ES"/>
+        </w:rPr>
+        <w:t xml:space="preserve">es </w:t>
+      </w:r>
+      <w:r>
+        <w:rPr>
+          <w:rFonts w:eastAsia="Times New Roman" w:cs="Times New Roman"/>
+          <w:iCs/>
+          <w:lang w:val="es-ES"/>
+        </w:rPr>
+        <w:t xml:space="preserve">decir, </w:t>
+      </w:r>
+      <w:r>
+        <w:rPr>
+          <w:rFonts w:eastAsia="Times New Roman" w:cs="Times New Roman"/>
+          <w:iCs/>
+          <w:lang w:val="es-ES"/>
+        </w:rPr>
+        <w:t>encontrar soluciones a problemas que tienen una solución completa, en los que el orden de los elementos no importa, y</w:t>
+      </w:r>
+      <w:r>
+        <w:rPr>
+          <w:rFonts w:eastAsia="Times New Roman" w:cs="Times New Roman"/>
+          <w:iCs/>
+          <w:lang w:val="es-ES"/>
+        </w:rPr>
+        <w:t xml:space="preserve"> se tienen que</w:t>
+      </w:r>
+      <w:r>
+        <w:rPr>
+          <w:rFonts w:eastAsia="Times New Roman" w:cs="Times New Roman"/>
+          <w:iCs/>
+          <w:lang w:val="es-ES"/>
+        </w:rPr>
+        <w:t xml:space="preserve"> satisface</w:t>
+      </w:r>
+      <w:r>
+        <w:rPr>
+          <w:rFonts w:eastAsia="Times New Roman" w:cs="Times New Roman"/>
+          <w:iCs/>
+          <w:lang w:val="es-ES"/>
+        </w:rPr>
+        <w:t>r</w:t>
+      </w:r>
+      <w:r>
+        <w:rPr>
+          <w:rFonts w:eastAsia="Times New Roman" w:cs="Times New Roman"/>
+          <w:iCs/>
+          <w:lang w:val="es-ES"/>
+        </w:rPr>
+        <w:t xml:space="preserve"> restricciones</w:t>
+      </w:r>
+      <w:r>
+        <w:rPr>
+          <w:rFonts w:eastAsia="Times New Roman" w:cs="Times New Roman"/>
+          <w:iCs/>
+          <w:lang w:val="es-ES"/>
+        </w:rPr>
+        <w:t xml:space="preserve">, </w:t>
+      </w:r>
+      <w:r>
+        <w:rPr>
+          <w:rFonts w:eastAsia="Times New Roman" w:cs="Times New Roman"/>
+          <w:iCs/>
+          <w:lang w:val="es-ES"/>
+        </w:rPr>
+        <w:t>haciendo uso de</w:t>
+      </w:r>
+      <w:r>
+        <w:rPr>
+          <w:rFonts w:eastAsia="Times New Roman" w:cs="Times New Roman"/>
+          <w:iCs/>
+          <w:lang w:val="es-ES"/>
+        </w:rPr>
+        <w:t xml:space="preserve"> listas y recursividad</w:t>
+      </w:r>
+      <w:r>
+        <w:rPr>
+          <w:rFonts w:eastAsia="Times New Roman" w:cs="Times New Roman"/>
+          <w:iCs/>
+          <w:lang w:val="es-ES"/>
+        </w:rPr>
+        <w:t>; en caso de que no se encuentre el resultado esperado a la consulta realizada se retorna un “false” como respuesta, lo que indica que no se ha encontrado un hecho definido que sea capaz de satisfacer esta pregunta</w:t>
+      </w:r>
+      <w:r>
+        <w:rPr>
+          <w:rFonts w:eastAsia="Times New Roman" w:cs="Times New Roman"/>
+          <w:iCs/>
+          <w:lang w:val="es-ES"/>
+        </w:rPr>
+        <w:t>, enlazado a esto, también puede afectar en el resultado final la falta de uso de “ , ” (comas), al utilizar predicados de forma continua, y la falta de “ .” (punto), que indica el termino del predicado o el hecho, además del uso de mayúsculas en los argumentos de entrada y salida.</w:t>
+      </w:r>
+      <w:r>
+        <w:rPr>
+          <w:rFonts w:eastAsia="Times New Roman" w:cs="Times New Roman"/>
+          <w:iCs/>
+          <w:lang w:val="es-ES"/>
+        </w:rPr>
+        <w:t xml:space="preserve"> </w:t>
+      </w:r>
     </w:p>
     <w:p>
       <w:pPr>
@@ -2554,23 +2807,37 @@
         </w:rPr>
         <w:t xml:space="preserve">Como se </w:t>
       </w:r>
-      <w:proofErr w:type="spellStart"/>
-      <w:r>
-        <w:rPr>
-          <w:rFonts w:eastAsia="Times New Roman" w:cs="Times New Roman"/>
-          <w:iCs/>
-          <w:lang w:val="es-ES"/>
-        </w:rPr>
-        <w:t>menciono</w:t>
-      </w:r>
-      <w:proofErr w:type="spellEnd"/>
-      <w:r>
-        <w:rPr>
-          <w:rFonts w:eastAsia="Times New Roman" w:cs="Times New Roman"/>
-          <w:iCs/>
-          <w:lang w:val="es-ES"/>
-        </w:rPr>
-        <w:t xml:space="preserve"> anteriormente, el principal objetivo</w:t>
+      <w:r>
+        <w:rPr>
+          <w:rFonts w:eastAsia="Times New Roman" w:cs="Times New Roman"/>
+          <w:iCs/>
+          <w:lang w:val="es-ES"/>
+        </w:rPr>
+        <w:t>mencionó</w:t>
+      </w:r>
+      <w:r>
+        <w:rPr>
+          <w:rFonts w:eastAsia="Times New Roman" w:cs="Times New Roman"/>
+          <w:iCs/>
+          <w:lang w:val="es-ES"/>
+        </w:rPr>
+        <w:t xml:space="preserve"> anteriormente, </w:t>
+      </w:r>
+      <w:r>
+        <w:rPr>
+          <w:rFonts w:eastAsia="Times New Roman" w:cs="Times New Roman"/>
+          <w:iCs/>
+          <w:lang w:val="es-ES"/>
+        </w:rPr>
+        <w:t xml:space="preserve">el </w:t>
+      </w:r>
+      <w:r>
+        <w:rPr>
+          <w:rFonts w:eastAsia="Times New Roman" w:cs="Times New Roman"/>
+          <w:iCs/>
+          <w:lang w:val="es-ES"/>
+        </w:rPr>
+        <w:t>objetivo</w:t>
       </w:r>
       <w:r>
         <w:rPr>
@@ -2658,15 +2925,40 @@
           <w:iCs/>
           <w:lang w:val="es-ES"/>
         </w:rPr>
-        <w:t>, comprimir, histograma</w:t>
-      </w:r>
-      <w:r>
-        <w:rPr>
-          <w:rFonts w:eastAsia="Times New Roman" w:cs="Times New Roman"/>
-          <w:iCs/>
-          <w:lang w:val="es-ES"/>
-        </w:rPr>
-        <w:t xml:space="preserve"> y cambiar color</w:t>
+        <w:t xml:space="preserve">, comprimir, </w:t>
+      </w:r>
+      <w:r>
+        <w:rPr>
+          <w:rFonts w:eastAsia="Times New Roman" w:cs="Times New Roman"/>
+          <w:iCs/>
+          <w:lang w:val="es-ES"/>
+        </w:rPr>
+        <w:t xml:space="preserve">obtener un histograma </w:t>
+      </w:r>
+      <w:r>
+        <w:rPr>
+          <w:rFonts w:eastAsia="Times New Roman" w:cs="Times New Roman"/>
+          <w:iCs/>
+          <w:lang w:val="es-ES"/>
+        </w:rPr>
+        <w:lastRenderedPageBreak/>
+        <w:t xml:space="preserve">de los colores </w:t>
+      </w:r>
+      <w:r>
+        <w:rPr>
+          <w:rFonts w:eastAsia="Times New Roman" w:cs="Times New Roman"/>
+          <w:iCs/>
+          <w:lang w:val="es-ES"/>
+        </w:rPr>
+        <w:t>y cambiar color</w:t>
+      </w:r>
+      <w:r>
+        <w:rPr>
+          <w:rFonts w:eastAsia="Times New Roman" w:cs="Times New Roman"/>
+          <w:iCs/>
+          <w:lang w:val="es-ES"/>
+        </w:rPr>
+        <w:t xml:space="preserve"> de pixeles definidos</w:t>
       </w:r>
       <w:r>
         <w:rPr>
@@ -2698,7 +2990,103 @@
           <w:iCs/>
           <w:lang w:val="es-ES"/>
         </w:rPr>
-        <w:t xml:space="preserve"> con colores y profundidad, las letras hacen referencia a “RED GREEN BLUE DEPTH”</w:t>
+        <w:t xml:space="preserve"> con colores y profundidad, las letras hacen referencia a “RED</w:t>
+      </w:r>
+      <w:r>
+        <w:rPr>
+          <w:rFonts w:eastAsia="Times New Roman" w:cs="Times New Roman"/>
+          <w:iCs/>
+          <w:lang w:val="es-ES"/>
+        </w:rPr>
+        <w:t>”,</w:t>
+      </w:r>
+      <w:r>
+        <w:rPr>
+          <w:rFonts w:eastAsia="Times New Roman" w:cs="Times New Roman"/>
+          <w:iCs/>
+          <w:lang w:val="es-ES"/>
+        </w:rPr>
+        <w:t xml:space="preserve"> </w:t>
+      </w:r>
+      <w:r>
+        <w:rPr>
+          <w:rFonts w:eastAsia="Times New Roman" w:cs="Times New Roman"/>
+          <w:iCs/>
+          <w:lang w:val="es-ES"/>
+        </w:rPr>
+        <w:t>“</w:t>
+      </w:r>
+      <w:r>
+        <w:rPr>
+          <w:rFonts w:eastAsia="Times New Roman" w:cs="Times New Roman"/>
+          <w:iCs/>
+          <w:lang w:val="es-ES"/>
+        </w:rPr>
+        <w:t>GREEN</w:t>
+      </w:r>
+      <w:r>
+        <w:rPr>
+          <w:rFonts w:eastAsia="Times New Roman" w:cs="Times New Roman"/>
+          <w:iCs/>
+          <w:lang w:val="es-ES"/>
+        </w:rPr>
+        <w:t>”,</w:t>
+      </w:r>
+      <w:r>
+        <w:rPr>
+          <w:rFonts w:eastAsia="Times New Roman" w:cs="Times New Roman"/>
+          <w:iCs/>
+          <w:lang w:val="es-ES"/>
+        </w:rPr>
+        <w:t xml:space="preserve"> </w:t>
+      </w:r>
+      <w:r>
+        <w:rPr>
+          <w:rFonts w:eastAsia="Times New Roman" w:cs="Times New Roman"/>
+          <w:iCs/>
+          <w:lang w:val="es-ES"/>
+        </w:rPr>
+        <w:t>“</w:t>
+      </w:r>
+      <w:r>
+        <w:rPr>
+          <w:rFonts w:eastAsia="Times New Roman" w:cs="Times New Roman"/>
+          <w:iCs/>
+          <w:lang w:val="es-ES"/>
+        </w:rPr>
+        <w:t>BLUE</w:t>
+      </w:r>
+      <w:r>
+        <w:rPr>
+          <w:rFonts w:eastAsia="Times New Roman" w:cs="Times New Roman"/>
+          <w:iCs/>
+          <w:lang w:val="es-ES"/>
+        </w:rPr>
+        <w:t>” y</w:t>
+      </w:r>
+      <w:r>
+        <w:rPr>
+          <w:rFonts w:eastAsia="Times New Roman" w:cs="Times New Roman"/>
+          <w:iCs/>
+          <w:lang w:val="es-ES"/>
+        </w:rPr>
+        <w:t xml:space="preserve"> </w:t>
+      </w:r>
+      <w:r>
+        <w:rPr>
+          <w:rFonts w:eastAsia="Times New Roman" w:cs="Times New Roman"/>
+          <w:iCs/>
+          <w:lang w:val="es-ES"/>
+        </w:rPr>
+        <w:t>“</w:t>
+      </w:r>
+      <w:r>
+        <w:rPr>
+          <w:rFonts w:eastAsia="Times New Roman" w:cs="Times New Roman"/>
+          <w:iCs/>
+          <w:lang w:val="es-ES"/>
+        </w:rPr>
+        <w:t>DEPTH”</w:t>
       </w:r>
       <w:r>
         <w:rPr>
@@ -2765,7 +3153,7 @@
         <w:rPr>
           <w:iCs/>
         </w:rPr>
-        <w:t xml:space="preserve">compuesto por lo que puede ser un 1 que llevado a los colores es blanco o el 0 que </w:t>
+        <w:t xml:space="preserve">compuesto por un 1 que llevado a los colores es blanco o el 0 que </w:t>
       </w:r>
       <w:r>
         <w:rPr>
@@ -2822,7 +3210,7 @@
         <w:rPr>
           <w:iCs/>
         </w:rPr>
-        <w:t>Imágenes de colores pero con representación única de 6 valores hexadecimales, su unidad principal es el pixhex</w:t>
+        <w:t>Imágenes de colores pero con representación de 6 valores hexadecimales, su unidad principal es el pixhex</w:t>
       </w:r>
       <w:r>
         <w:rPr>
@@ -2875,7 +3263,7 @@
         <w:rPr>
           <w:iCs/>
         </w:rPr>
-        <w:t xml:space="preserve">Al igual que el conjunto de pixeles anterior, el pixmap-d corresponde a una imagen con colores, pero con la diferencia de que estos colores se representan de la forma RGB o “Rojo”, “Verde” y “Azul”, en un pixbit, unidad principal de pixmap, </w:t>
+        <w:t xml:space="preserve">Al igual que el conjunto de pixeles anterior, el pixmap-d corresponde a una imagen con colores, pero con la diferencia de que estos se representan de la forma RGB o “Rojo”, “Verde” y “Azul” en un pixbit, unidad principal de pixmap, </w:t>
       </w:r>
       <w:r>
         <w:rPr>
@@ -2916,7 +3304,21 @@
           <w:rFonts w:cs="Times New Roman"/>
           <w:iCs/>
         </w:rPr>
-        <w:t>Teniendo en consideración el ancho de la imagen más el alto y estos tres tipos de pixeles se puede trabajar completamente en la modificación de una imagen aplicando las diversas operaciones mencionadas</w:t>
+        <w:t>Teniendo en consideración el ancho de la imagen más el alto</w:t>
+      </w:r>
+      <w:r>
+        <w:rPr>
+          <w:rFonts w:cs="Times New Roman"/>
+          <w:iCs/>
+        </w:rPr>
+        <w:t>,</w:t>
+      </w:r>
+      <w:r>
+        <w:rPr>
+          <w:rFonts w:cs="Times New Roman"/>
+          <w:iCs/>
+        </w:rPr>
+        <w:t xml:space="preserve"> y estos tres tipos de pixeles se puede trabajar completamente en la modificación de una imagen aplicando las diversas operaciones mencionadas</w:t>
       </w:r>
       <w:r>
         <w:rPr>
@@ -2947,7 +3349,6 @@
           <w:rFonts w:eastAsia="Times New Roman" w:cs="Times New Roman"/>
           <w:szCs w:val="26"/>
         </w:rPr>
-        <w:lastRenderedPageBreak/>
         <w:t>ANALISIS DEL PROBLEMA</w:t>
       </w:r>
       <w:bookmarkEnd w:id="4"/>
@@ -2964,13 +3365,67 @@
         <w:rPr>
           <w:rFonts w:cs="Times New Roman"/>
         </w:rPr>
-        <w:t>Principalmente el problema trata de la manipulación de imágenes aplicando las mismas operaciones en todas sin importar el tipo de imagen que sea, por lo que las implementaciones deben ser universales o tener claramente diferenciadas las condiciones para aplicar la operación según el tipo de imagen, cabe recalcar que cuando se habla de “imagen” se habla de la información que contiene una</w:t>
-      </w:r>
-      <w:r>
-        <w:rPr>
-          <w:rFonts w:cs="Times New Roman"/>
-        </w:rPr>
-        <w:t>, alto, ancho y los pixeles, es decir una representación simplificada de una imagen, por lo mismo todas las operaciones se realizaran directamente en la consola de Dr. Racket</w:t>
+        <w:t xml:space="preserve">Principalmente </w:t>
+      </w:r>
+      <w:r>
+        <w:rPr>
+          <w:rFonts w:cs="Times New Roman"/>
+        </w:rPr>
+        <w:t>la problemática consta</w:t>
+      </w:r>
+      <w:r>
+        <w:rPr>
+          <w:rFonts w:cs="Times New Roman"/>
+        </w:rPr>
+        <w:t xml:space="preserve"> de la manipulación de imágenes aplicando las mismas operaciones en todas sin importar el tipo de imagen que sea, por lo que las implementaciones deben ser universales o tener claramente diferenciadas las condiciones para aplicar la operación según el tipo de imagen, cabe recalcar que cuando se habla de “imagen” se habla de la información que contiene una</w:t>
+      </w:r>
+      <w:r>
+        <w:rPr>
+          <w:rFonts w:cs="Times New Roman"/>
+        </w:rPr>
+        <w:t xml:space="preserve">, </w:t>
+      </w:r>
+      <w:r>
+        <w:rPr>
+          <w:rFonts w:cs="Times New Roman"/>
+        </w:rPr>
+        <w:t xml:space="preserve">es decir, </w:t>
+      </w:r>
+      <w:r>
+        <w:rPr>
+          <w:rFonts w:cs="Times New Roman"/>
+        </w:rPr>
+        <w:t>alto, ancho y l</w:t>
+      </w:r>
+      <w:r>
+        <w:rPr>
+          <w:rFonts w:cs="Times New Roman"/>
+        </w:rPr>
+        <w:t>a lista de</w:t>
+      </w:r>
+      <w:r>
+        <w:rPr>
+          <w:rFonts w:cs="Times New Roman"/>
+        </w:rPr>
+        <w:t xml:space="preserve"> pixeles, es decir una representación simplificada de una imagen, por lo mismo todas las </w:t>
+      </w:r>
+      <w:r>
+        <w:rPr>
+          <w:rFonts w:cs="Times New Roman"/>
+        </w:rPr>
+        <w:t>consultas de los predicados</w:t>
+      </w:r>
+      <w:r>
+        <w:rPr>
+          <w:rFonts w:cs="Times New Roman"/>
+        </w:rPr>
+        <w:t xml:space="preserve"> se realizaran directamente en la consola de </w:t>
+      </w:r>
+      <w:r>
+        <w:rPr>
+          <w:rFonts w:cs="Times New Roman"/>
+        </w:rPr>
+        <w:t>Prolog</w:t>
       </w:r>
       <w:r>
         <w:rPr>
@@ -2982,7 +3437,31 @@
         <w:rPr>
           <w:rFonts w:cs="Times New Roman"/>
         </w:rPr>
-        <w:t>. Antes de pensar en las intervenciones a realizar en fotografía, hay que conocer como es la representación en la plataforma de Scheme de los principales aspectos de esta:</w:t>
+        <w:t>. Antes de pensar en las intervenciones a realizar en</w:t>
+      </w:r>
+      <w:r>
+        <w:rPr>
+          <w:rFonts w:cs="Times New Roman"/>
+        </w:rPr>
+        <w:t xml:space="preserve"> la</w:t>
+      </w:r>
+      <w:r>
+        <w:rPr>
+          <w:rFonts w:cs="Times New Roman"/>
+        </w:rPr>
+        <w:t xml:space="preserve"> fotografía, hay que conocer como es la representación</w:t>
+      </w:r>
+      <w:r>
+        <w:rPr>
+          <w:rFonts w:cs="Times New Roman"/>
+        </w:rPr>
+        <w:t xml:space="preserve"> dada a esta problemática, según el tipo de imagen</w:t>
+      </w:r>
+      <w:r>
+        <w:rPr>
+          <w:rFonts w:cs="Times New Roman"/>
+        </w:rPr>
+        <w:t>:</w:t>
       </w:r>
     </w:p>
     <w:p>
@@ -3026,13 +3505,21 @@
         <w:t xml:space="preserve"> </w:t>
       </w:r>
       <w:r>
-        <w:t>“(Width(int) Height(int) [pixbit-d</w:t>
+        <w:t>“Width(int) Height(int) [</w:t>
+      </w:r>
+      <w:proofErr w:type="spellStart"/>
+      <w:r>
+        <w:t>pixbit-d</w:t>
       </w:r>
       <w:r>
         <w:t>|</w:t>
       </w:r>
       <w:r>
-        <w:t>pixrgb-d|pixhex-d])”</w:t>
+        <w:t>pixrgb-d|pixhex-d</w:t>
+      </w:r>
+      <w:proofErr w:type="spellEnd"/>
+      <w:r>
+        <w:t>]”</w:t>
       </w:r>
       <w:r>
         <w:t>, esta construcción es posible solo si los pixeles están implementados:</w:t>
@@ -3083,13 +3570,34 @@
         <w:t xml:space="preserve"> números enteros presentados como </w:t>
       </w:r>
       <w:r>
-        <w:t>“(pixbit-d= x(int)  y(int)</w:t>
+        <w:t>“</w:t>
+      </w:r>
+      <w:r>
+        <w:t>X</w:t>
+      </w:r>
+      <w:r>
+        <w:t xml:space="preserve">(int) </w:t>
+      </w:r>
+      <w:r>
+        <w:t>Y</w:t>
+      </w:r>
+      <w:r>
+        <w:t>(int)</w:t>
       </w:r>
       <w:r>
         <w:t xml:space="preserve"> </w:t>
       </w:r>
       <w:r>
-        <w:t>bit([0|1]) depth(int))”</w:t>
+        <w:t>B</w:t>
+      </w:r>
+      <w:r>
+        <w:t xml:space="preserve">it([0|1]) </w:t>
+      </w:r>
+      <w:r>
+        <w:t>D</w:t>
+      </w:r>
+      <w:r>
+        <w:t>epth(int)”</w:t>
       </w:r>
       <w:r>
         <w:t>,</w:t>
@@ -3098,7 +3606,37 @@
         <w:t xml:space="preserve"> </w:t>
       </w:r>
       <w:r>
-        <w:t xml:space="preserve">lo que demostrado en un ejemplo seria ‘(0 2 1 12), esto significa un pixel ubicado en la posición (0,2) de color blanco y de profundidad 12. </w:t>
+        <w:t xml:space="preserve">lo que demostrado en un ejemplo seria </w:t>
+      </w:r>
+      <w:r>
+        <w:t>“pixbit(</w:t>
+      </w:r>
+      <w:r>
+        <w:t>0</w:t>
+      </w:r>
+      <w:r>
+        <w:t>,</w:t>
+      </w:r>
+      <w:r>
+        <w:t xml:space="preserve"> 2</w:t>
+      </w:r>
+      <w:r>
+        <w:t>,</w:t>
+      </w:r>
+      <w:r>
+        <w:t xml:space="preserve"> 1</w:t>
+      </w:r>
+      <w:r>
+        <w:t>,</w:t>
+      </w:r>
+      <w:r>
+        <w:t xml:space="preserve"> 12</w:t>
+      </w:r>
+      <w:r>
+        <w:t>,P)</w:t>
+      </w:r>
+      <w:r>
+        <w:t xml:space="preserve">, esto significa un pixel ubicado en la posición (0,2) de color blanco y de profundidad 12. </w:t>
       </w:r>
     </w:p>
     <w:p>
@@ -3136,16 +3674,43 @@
         <w:t>posición</w:t>
       </w:r>
       <w:r>
-        <w:t xml:space="preserve"> corresponde a un string, la representación dada en Scheme es la siguiente, </w:t>
-      </w:r>
-      <w:r>
-        <w:t>“(pixhex-d=x(int)</w:t>
+        <w:t xml:space="preserve"> corresponde a un string, la representación dada en </w:t>
+      </w:r>
+      <w:r>
+        <w:t>Prolog</w:t>
+      </w:r>
+      <w:r>
+        <w:t xml:space="preserve"> es la siguiente, </w:t>
+      </w:r>
+      <w:r>
+        <w:t>“</w:t>
+      </w:r>
+      <w:r>
+        <w:t>X</w:t>
+      </w:r>
+      <w:r>
+        <w:t>(int)</w:t>
       </w:r>
       <w:r>
         <w:t xml:space="preserve"> </w:t>
       </w:r>
       <w:r>
-        <w:t>y(int) hex(String) depth(int))”</w:t>
+        <w:t>Y</w:t>
+      </w:r>
+      <w:r>
+        <w:t xml:space="preserve">(int) </w:t>
+      </w:r>
+      <w:r>
+        <w:t>H</w:t>
+      </w:r>
+      <w:r>
+        <w:t xml:space="preserve">ex(String) </w:t>
+      </w:r>
+      <w:r>
+        <w:t>D</w:t>
+      </w:r>
+      <w:r>
+        <w:t>epth(int)”</w:t>
       </w:r>
       <w:r>
         <w:t>,</w:t>
@@ -3154,7 +3719,37 @@
         <w:t xml:space="preserve"> </w:t>
       </w:r>
       <w:r>
-        <w:t>un ejemplo de esto sería, ‘(3 5 “#FFFF00” 34), es decir, un pixel ubicado en la posición (3,5) de color  amarillo con profundidad 34.</w:t>
+        <w:t xml:space="preserve">un ejemplo de esto sería, </w:t>
+      </w:r>
+      <w:r>
+        <w:t>“pixhex(</w:t>
+      </w:r>
+      <w:r>
+        <w:t>3</w:t>
+      </w:r>
+      <w:r>
+        <w:t>,</w:t>
+      </w:r>
+      <w:r>
+        <w:t xml:space="preserve"> 5</w:t>
+      </w:r>
+      <w:r>
+        <w:t>,</w:t>
+      </w:r>
+      <w:r>
+        <w:t xml:space="preserve"> “#FFFF00”</w:t>
+      </w:r>
+      <w:r>
+        <w:t>,</w:t>
+      </w:r>
+      <w:r>
+        <w:t xml:space="preserve"> 34</w:t>
+      </w:r>
+      <w:r>
+        <w:t>,P)”</w:t>
+      </w:r>
+      <w:r>
+        <w:t>, es decir, un pixel ubicado en la posición (3,5) de color  amarillo con profundidad 34.</w:t>
       </w:r>
     </w:p>
     <w:p>
@@ -3195,7 +3790,22 @@
         <w:t xml:space="preserve"> mostrado como </w:t>
       </w:r>
       <w:r>
-        <w:t>“(pixrgb-d=x(int) y(int) R(C) G(C) B(C) depth(int))”</w:t>
+        <w:t>“X</w:t>
+      </w:r>
+      <w:r>
+        <w:t xml:space="preserve">(int) </w:t>
+      </w:r>
+      <w:r>
+        <w:t>Y</w:t>
+      </w:r>
+      <w:r>
+        <w:t xml:space="preserve">(int) R(C) G(C) B(C) </w:t>
+      </w:r>
+      <w:r>
+        <w:t>D</w:t>
+      </w:r>
+      <w:r>
+        <w:t>epth(int)”</w:t>
       </w:r>
       <w:r>
         <w:t xml:space="preserve">, donde los elementos ubicados en la posición tres, cuatro y cinco corresponden a los colores </w:t>
@@ -3207,7 +3817,55 @@
         <w:t xml:space="preserve"> </w:t>
       </w:r>
       <w:r>
-        <w:t>y la “C” que los acompaña significa el intervalo numérico que puede tomar este valor, que va desde 0 a 255, como ejemplo se tiene ‘(3 6 255 0 255 65), un pixbit de posición (3,6) de color fucsia y profundidad 65.</w:t>
+        <w:t>y la “C” que los acompaña significa el intervalo numérico que puede tomar este valor, que va desde 0 a 255, como ejemplo se tiene ‘</w:t>
+      </w:r>
+      <w:r>
+        <w:t>pixrgb</w:t>
+      </w:r>
+      <w:r>
+        <w:t>(3</w:t>
+      </w:r>
+      <w:r>
+        <w:t>,</w:t>
+      </w:r>
+      <w:r>
+        <w:t xml:space="preserve"> 6</w:t>
+      </w:r>
+      <w:r>
+        <w:t>,</w:t>
+      </w:r>
+      <w:r>
+        <w:t xml:space="preserve"> 255</w:t>
+      </w:r>
+      <w:r>
+        <w:t>,</w:t>
+      </w:r>
+      <w:r>
+        <w:t xml:space="preserve"> 0</w:t>
+      </w:r>
+      <w:r>
+        <w:t>,</w:t>
+      </w:r>
+      <w:r>
+        <w:t xml:space="preserve"> 255 </w:t>
+      </w:r>
+      <w:r>
+        <w:t>,</w:t>
+      </w:r>
+      <w:r>
+        <w:t>65</w:t>
+      </w:r>
+      <w:r>
+        <w:t>, P</w:t>
+      </w:r>
+      <w:r>
+        <w:t>)</w:t>
+      </w:r>
+      <w:r>
+        <w:t>”</w:t>
+      </w:r>
+      <w:r>
+        <w:t>, un pixbit de posición (3,6) de color fucsia y profundidad 65.</w:t>
       </w:r>
     </w:p>
     <w:p>
@@ -3252,10 +3910,7 @@
         <w:t>Image</w:t>
       </w:r>
       <w:r>
-        <w:t xml:space="preserve">: </w:t>
-      </w:r>
-      <w:r>
-        <w:t>Constructor de la imagen, con ancho, alto y lista de pixeles.</w:t>
+        <w:t>: Constructor de la imagen, con ancho, alto y lista de pixeles.</w:t>
       </w:r>
     </w:p>
     <w:p>
@@ -3276,7 +3931,10 @@
         <w:t xml:space="preserve">: </w:t>
       </w:r>
       <w:r>
-        <w:t>Función que ve si una imagen es bitmap-d.</w:t>
+        <w:t xml:space="preserve">Predicado </w:t>
+      </w:r>
+      <w:r>
+        <w:t>que ve si una imagen es bitmap-d.</w:t>
       </w:r>
     </w:p>
     <w:p>
@@ -3291,13 +3949,20 @@
         <w:jc w:val="both"/>
       </w:pPr>
       <w:r>
+        <w:lastRenderedPageBreak/>
         <w:t>imageIsHexmap</w:t>
       </w:r>
       <w:r>
         <w:t>:</w:t>
       </w:r>
       <w:r>
-        <w:t xml:space="preserve"> Función que ve si una imagen es</w:t>
+        <w:t xml:space="preserve"> </w:t>
+      </w:r>
+      <w:r>
+        <w:t>Predicado</w:t>
+      </w:r>
+      <w:r>
+        <w:t xml:space="preserve"> que ve si una imagen es</w:t>
       </w:r>
       <w:r>
         <w:t xml:space="preserve"> hexmap-d.</w:t>
@@ -3321,7 +3986,13 @@
         <w:t>:</w:t>
       </w:r>
       <w:r>
-        <w:t xml:space="preserve"> Función que ve si una imagen es</w:t>
+        <w:t xml:space="preserve"> </w:t>
+      </w:r>
+      <w:r>
+        <w:t>Predicado</w:t>
+      </w:r>
+      <w:r>
+        <w:t xml:space="preserve"> que ve si una imagen es</w:t>
       </w:r>
       <w:r>
         <w:t xml:space="preserve"> pixmap-d.</w:t>
@@ -3345,7 +4016,16 @@
         <w:t>:</w:t>
       </w:r>
       <w:r>
-        <w:t xml:space="preserve"> Función que ve si una imagen es</w:t>
+        <w:t xml:space="preserve"> </w:t>
+      </w:r>
+      <w:r>
+        <w:t>Predicado</w:t>
+      </w:r>
+      <w:r>
+        <w:t xml:space="preserve"> </w:t>
+      </w:r>
+      <w:r>
+        <w:t>que ve si una imagen es</w:t>
       </w:r>
       <w:r>
         <w:t>ta comprimida.</w:t>
@@ -3402,10 +4082,7 @@
         <w:t>imageCrop:</w:t>
       </w:r>
       <w:r>
-        <w:t xml:space="preserve"> </w:t>
-      </w:r>
-      <w:r>
-        <w:t>Corta la imagen en un cuadrante definido.</w:t>
+        <w:t xml:space="preserve"> Corta la imagen en un cuadrante definido.</w:t>
       </w:r>
     </w:p>
     <w:p>
@@ -3519,13 +4196,7 @@
         <w:t>imageInvertColorRGB</w:t>
       </w:r>
       <w:r>
-        <w:t>: Cambia el color de la imagen</w:t>
-      </w:r>
-      <w:r>
-        <w:t xml:space="preserve"> RGB</w:t>
-      </w:r>
-      <w:r>
-        <w:t xml:space="preserve"> por el color simétricamente opuesto de este.</w:t>
+        <w:t>: Cambia el color de la imagen RGB por el color simétricamente opuesto de este.</w:t>
       </w:r>
     </w:p>
     <w:p>
@@ -3655,7 +4326,39 @@
           <w:iCs/>
           <w:lang w:val="es-ES"/>
         </w:rPr>
-        <w:t>lo primero que se debe realizar es la creación de los Tipos de Datos Abstractos utilizar</w:t>
+        <w:t>lo primero que se debe realizar</w:t>
+      </w:r>
+      <w:r>
+        <w:rPr>
+          <w:rFonts w:eastAsia="Times New Roman" w:cs="Times New Roman"/>
+          <w:iCs/>
+          <w:lang w:val="es-ES"/>
+        </w:rPr>
+        <w:t>,</w:t>
+      </w:r>
+      <w:r>
+        <w:rPr>
+          <w:rFonts w:eastAsia="Times New Roman" w:cs="Times New Roman"/>
+          <w:iCs/>
+          <w:lang w:val="es-ES"/>
+        </w:rPr>
+        <w:t xml:space="preserve"> es la creación de los Tipos de Datos Abstractos</w:t>
+      </w:r>
+      <w:r>
+        <w:rPr>
+          <w:rFonts w:eastAsia="Times New Roman" w:cs="Times New Roman"/>
+          <w:iCs/>
+          <w:lang w:val="es-ES"/>
+        </w:rPr>
+        <w:t xml:space="preserve"> a</w:t>
+      </w:r>
+      <w:r>
+        <w:rPr>
+          <w:rFonts w:eastAsia="Times New Roman" w:cs="Times New Roman"/>
+          <w:iCs/>
+          <w:lang w:val="es-ES"/>
+        </w:rPr>
+        <w:t xml:space="preserve"> utilizar</w:t>
       </w:r>
       <w:r>
         <w:rPr>
@@ -3743,7 +4446,19 @@
         <w:rPr>
           <w:rFonts w:cs="Times New Roman"/>
         </w:rPr>
-        <w:t>pues la mayoría de las operaciones son aplicadas  en las imágenes de esta implementación.</w:t>
+        <w:t xml:space="preserve">pues </w:t>
+      </w:r>
+      <w:r>
+        <w:rPr>
+          <w:rFonts w:cs="Times New Roman"/>
+        </w:rPr>
+        <w:t>todas las</w:t>
+      </w:r>
+      <w:r>
+        <w:rPr>
+          <w:rFonts w:cs="Times New Roman"/>
+        </w:rPr>
+        <w:t xml:space="preserve"> operaciones son aplicadas en las imágenes de esta implementación.</w:t>
       </w:r>
       <w:r>
         <w:rPr>
@@ -3827,19 +4542,67 @@
         <w:rPr>
           <w:rFonts w:cs="Times New Roman"/>
         </w:rPr>
-        <w:t xml:space="preserve">recibe ancho, alto y la lista con las funciones </w:t>
-      </w:r>
-      <w:r>
-        <w:rPr>
-          <w:rFonts w:cs="Times New Roman"/>
-        </w:rPr>
-        <w:t xml:space="preserve">para crear </w:t>
-      </w:r>
-      <w:r>
-        <w:rPr>
-          <w:rFonts w:cs="Times New Roman"/>
-        </w:rPr>
-        <w:t xml:space="preserve">pixeles, </w:t>
+        <w:t xml:space="preserve">recibe </w:t>
+      </w:r>
+      <w:r>
+        <w:rPr>
+          <w:rFonts w:cs="Times New Roman"/>
+        </w:rPr>
+        <w:t>“A</w:t>
+      </w:r>
+      <w:r>
+        <w:rPr>
+          <w:rFonts w:cs="Times New Roman"/>
+        </w:rPr>
+        <w:t>ncho</w:t>
+      </w:r>
+      <w:r>
+        <w:rPr>
+          <w:rFonts w:cs="Times New Roman"/>
+        </w:rPr>
+        <w:t>”</w:t>
+      </w:r>
+      <w:r>
+        <w:rPr>
+          <w:rFonts w:cs="Times New Roman"/>
+        </w:rPr>
+        <w:t xml:space="preserve">, </w:t>
+      </w:r>
+      <w:r>
+        <w:rPr>
+          <w:rFonts w:cs="Times New Roman"/>
+        </w:rPr>
+        <w:t>“A</w:t>
+      </w:r>
+      <w:r>
+        <w:rPr>
+          <w:rFonts w:cs="Times New Roman"/>
+        </w:rPr>
+        <w:t>lto</w:t>
+      </w:r>
+      <w:r>
+        <w:rPr>
+          <w:rFonts w:cs="Times New Roman"/>
+        </w:rPr>
+        <w:t>”</w:t>
+      </w:r>
+      <w:r>
+        <w:rPr>
+          <w:rFonts w:cs="Times New Roman"/>
+        </w:rPr>
+        <w:t xml:space="preserve"> y </w:t>
+      </w:r>
+      <w:r>
+        <w:rPr>
+          <w:rFonts w:cs="Times New Roman"/>
+        </w:rPr>
+        <w:t>una lista con los pixeles previamente definidos</w:t>
+      </w:r>
+      <w:r>
+        <w:rPr>
+          <w:rFonts w:cs="Times New Roman"/>
+        </w:rPr>
+        <w:t xml:space="preserve">, </w:t>
       </w:r>
       <w:r>
         <w:rPr>
@@ -3903,13 +4666,31 @@
         <w:jc w:val="both"/>
       </w:pPr>
       <w:r>
-        <w:t xml:space="preserve">El TDA PIXBIT representa la formación de pixeles en una lista que pueden tomar valores entre 1 y 0, además </w:t>
+        <w:t xml:space="preserve">El TDA PIXBIT representa la formación de pixeles </w:t>
+      </w:r>
+      <w:r>
+        <w:t>cuyo color</w:t>
+      </w:r>
+      <w:r>
+        <w:t xml:space="preserve"> puede tomar valores entre 1 y 0, además </w:t>
       </w:r>
       <w:r>
         <w:t>incluye</w:t>
       </w:r>
       <w:r>
-        <w:t xml:space="preserve"> la posición de cada pixel, representado con las letras "x" e "y" y la profundidad de </w:t>
+        <w:t xml:space="preserve"> la posición de cada pixel, representado con las letras "</w:t>
+      </w:r>
+      <w:r>
+        <w:t>X</w:t>
+      </w:r>
+      <w:r>
+        <w:t>" e "</w:t>
+      </w:r>
+      <w:r>
+        <w:t>X</w:t>
+      </w:r>
+      <w:r>
+        <w:t xml:space="preserve">" y la profundidad de </w:t>
       </w:r>
       <w:r>
         <w:t>estos, es</w:t>
@@ -3924,7 +4705,31 @@
         <w:t>produce</w:t>
       </w:r>
       <w:r>
-        <w:t xml:space="preserve"> de una lista que recibe las posiciones x e y, un bit y la profundidad. Cuenta también con las otras estructuras de un TDA.</w:t>
+        <w:t xml:space="preserve"> de una lista que recibe las posiciones </w:t>
+      </w:r>
+      <w:r>
+        <w:t xml:space="preserve">X </w:t>
+      </w:r>
+      <w:r>
+        <w:t xml:space="preserve">e </w:t>
+      </w:r>
+      <w:r>
+        <w:t>Y</w:t>
+      </w:r>
+      <w:r>
+        <w:t xml:space="preserve">, un </w:t>
+      </w:r>
+      <w:r>
+        <w:t>B</w:t>
+      </w:r>
+      <w:r>
+        <w:t xml:space="preserve">it y la </w:t>
+      </w:r>
+      <w:r>
+        <w:t>P</w:t>
+      </w:r>
+      <w:r>
+        <w:t>rofundidad. Cuenta también con las otras estructuras de un TDA.</w:t>
       </w:r>
     </w:p>
     <w:p>
@@ -3945,6 +4750,9 @@
         <w:spacing w:after="0" w:line="276" w:lineRule="auto"/>
         <w:jc w:val="both"/>
       </w:pPr>
+      <w:r>
+        <w:t xml:space="preserve">El TDA PIXHEX representa la unidad inicial de una imagen  HEXMAP, cuyos colores se presentan con un valor escrito en hexadecimal, e incluye la posición de cada pixel, representado con las letras "X" e "Y", y la profundidad de estos, el constructor de este TDA recibe cuatro elementos, X, X, un string que representa el color, Hex, y la Profundidad. Además cuenta con las estructuras propias de un TDA. </w:t>
+      </w:r>
     </w:p>
     <w:p>
       <w:pPr>
@@ -3961,8 +4769,109 @@
     </w:p>
     <w:p>
       <w:pPr>
+        <w:spacing w:line="276" w:lineRule="auto"/>
         <w:jc w:val="both"/>
       </w:pPr>
+      <w:r>
+        <w:t xml:space="preserve">El TDA PIXRGB representa la unidad inicial de una imagen PIXMAP expresada con pixeles que toman valores del espectro RGB (Red=Rojo, Green=Verde, Blue=Azul), para representar su color, estos valores se mueven entre el 0 y el 255, incluye la posición de cada pixel, representado con las letras "X" e "Y", y la profundidad de estos, su constructor recibe seis elementos en el siguiente orden, posición X, posición Y, color Rojo, color Verde, color Azul y Profundidad. Además cuenta con las estructuras propias de un TDA. </w:t>
+      </w:r>
+    </w:p>
+    <w:p>
+      <w:pPr>
+        <w:spacing w:line="276" w:lineRule="auto"/>
+        <w:jc w:val="both"/>
+      </w:pPr>
+      <w:r>
+        <w:lastRenderedPageBreak/>
+        <w:t xml:space="preserve">Para poder resolver gran cantidad de </w:t>
+      </w:r>
+      <w:r>
+        <w:t xml:space="preserve">predicados </w:t>
+      </w:r>
+      <w:r>
+        <w:t>de una forma eficiente, se trabajó de lo particular a lo general, aplicando la siguiente técnica:</w:t>
+      </w:r>
+    </w:p>
+    <w:p>
+      <w:pPr>
+        <w:pStyle w:val="Prrafodelista"/>
+        <w:numPr>
+          <w:ilvl w:val="0"/>
+          <w:numId w:val="14"/>
+        </w:numPr>
+        <w:spacing w:line="276" w:lineRule="auto"/>
+        <w:ind w:left="284" w:hanging="284"/>
+        <w:jc w:val="both"/>
+      </w:pPr>
+      <w:r>
+        <w:t>Se toma un pixel de la lista de pixeles y con este se realizan las operaciones necesarias para que el predicado sea capaz de entregar la solución correcta.</w:t>
+      </w:r>
+    </w:p>
+    <w:p>
+      <w:pPr>
+        <w:pStyle w:val="Prrafodelista"/>
+        <w:numPr>
+          <w:ilvl w:val="0"/>
+          <w:numId w:val="14"/>
+        </w:numPr>
+        <w:spacing w:line="276" w:lineRule="auto"/>
+        <w:ind w:left="284" w:hanging="284"/>
+        <w:jc w:val="both"/>
+      </w:pPr>
+      <w:r>
+        <w:t>Teniendo listo como se aplicaría la solución en un solo pixel se procede a aplicarlo en el resto de la lista de pixeles a través de uno o más predicado que funcionan de forma recursiva.</w:t>
+      </w:r>
+    </w:p>
+    <w:p>
+      <w:pPr>
+        <w:pStyle w:val="Prrafodelista"/>
+        <w:numPr>
+          <w:ilvl w:val="0"/>
+          <w:numId w:val="14"/>
+        </w:numPr>
+        <w:spacing w:line="276" w:lineRule="auto"/>
+        <w:ind w:left="284" w:hanging="284"/>
+        <w:jc w:val="both"/>
+      </w:pPr>
+      <w:r>
+        <w:t>En el predicado donde se recibe la imagen, se realiza el llamado del constructor “</w:t>
+      </w:r>
+      <w:proofErr w:type="spellStart"/>
+      <w:r>
+        <w:t>image</w:t>
+      </w:r>
+      <w:proofErr w:type="spellEnd"/>
+      <w:r>
+        <w:t xml:space="preserve">” y </w:t>
+      </w:r>
+      <w:r>
+        <w:t>así</w:t>
+      </w:r>
+      <w:r>
+        <w:t xml:space="preserve"> poder obtener la información relevante para la solución, se pueden utilizar</w:t>
+      </w:r>
+      <w:r>
+        <w:t xml:space="preserve"> el ancho, alto y la lista de pixeles, al mismo tiempo o solo alguno de ellos, luego de este llamado, se proceden a aplicar los predicados antes creados, para obtener la lista de pixeles modificada, y finalmente se vuelve a llamar al predicado “</w:t>
+      </w:r>
+      <w:proofErr w:type="spellStart"/>
+      <w:r>
+        <w:t>image</w:t>
+      </w:r>
+      <w:proofErr w:type="spellEnd"/>
+      <w:r>
+        <w:t>”, para crear la imagen final con el ancho, alto y esta nueva información obtenida.</w:t>
+      </w:r>
+    </w:p>
+    <w:p>
+      <w:pPr>
+        <w:jc w:val="both"/>
+      </w:pPr>
+      <w:r>
+        <w:t xml:space="preserve">Un comentario importante respecto al planteamiento de las soluciones fue analizar el comportamiento de los pixeles de forma matemática, y así poder buscar soluciones eficientes. </w:t>
+      </w:r>
+      <w:r>
+        <w:t>Para comprender el funcionamiento de la recursión en Prolog se estudió una pagina que tenía 99 ejercicios distintos utilizando este lenguaje, su enlace respectivo se encuentra en la bibliografía.</w:t>
+      </w:r>
     </w:p>
     <w:p>
       <w:pPr>
@@ -3985,6 +4894,220 @@
       <w:pPr>
         <w:jc w:val="both"/>
       </w:pPr>
+      <w:r>
+        <w:t xml:space="preserve">En este proyecto se utilizó el programa “SWI-Prolog” versión 8.4.3, en su versión de escritorio para </w:t>
+      </w:r>
+      <w:r>
+        <w:t>com</w:t>
+      </w:r>
+      <w:r>
+        <w:t xml:space="preserve">probar el funcionamiento de los predicados y del script de pruebas, ya que ese </w:t>
+      </w:r>
+      <w:r>
+        <w:t>sería</w:t>
+      </w:r>
+      <w:r>
+        <w:t xml:space="preserve"> el formato oficial; para la creación de los predicados se </w:t>
+      </w:r>
+      <w:r>
+        <w:t>utilizó</w:t>
+      </w:r>
+      <w:r>
+        <w:t xml:space="preserve"> la versión online de Prolog, encontrado en “</w:t>
+      </w:r>
+      <w:r>
+        <w:t>https://swish.swi-prolog.org</w:t>
+      </w:r>
+      <w:r>
+        <w:t xml:space="preserve">”, </w:t>
+      </w:r>
+      <w:r>
+        <w:t xml:space="preserve">cuyo uso se dio en el navegador “Opera GX” </w:t>
+      </w:r>
+      <w:r>
+        <w:t xml:space="preserve">. </w:t>
+      </w:r>
+    </w:p>
+    <w:p>
+      <w:pPr>
+        <w:jc w:val="both"/>
+      </w:pPr>
+      <w:r>
+        <w:t>Cada archivo de los TDA implementados, tiene una estructura de 2 partes, la primera parte abarca l</w:t>
+      </w:r>
+      <w:r>
+        <w:t>os predicados</w:t>
+      </w:r>
+      <w:r>
+        <w:t xml:space="preserve"> auxiliares o aquellas que son usadas para</w:t>
+      </w:r>
+      <w:r>
+        <w:t xml:space="preserve"> completar algunos predicados, y los hechos</w:t>
+      </w:r>
+      <w:r>
+        <w:t xml:space="preserve">, y la siguiente parte son </w:t>
+      </w:r>
+      <w:r>
+        <w:t xml:space="preserve">los predicados </w:t>
+      </w:r>
+      <w:r>
+        <w:t>pedid</w:t>
+      </w:r>
+      <w:r>
+        <w:t>o</w:t>
+      </w:r>
+      <w:r>
+        <w:t xml:space="preserve">s en el laboratorio, se decidió por esta  estructura debido a que </w:t>
+      </w:r>
+      <w:r>
+        <w:t>no debe haber un archivo tipo “main” y cada predicado debe ir con su TDA asociado.</w:t>
+      </w:r>
+      <w:r>
+        <w:t xml:space="preserve"> Es importante mencionar que los archivos al inicio tienen </w:t>
+      </w:r>
+      <w:r>
+        <w:t>el predicado ”module (</w:t>
+      </w:r>
+      <w:proofErr w:type="spellStart"/>
+      <w:r>
+        <w:t>nombre_archivo</w:t>
+      </w:r>
+      <w:proofErr w:type="spellEnd"/>
+      <w:r>
+        <w:t>,[predicado/aridad])</w:t>
+      </w:r>
+      <w:r>
+        <w:t>” para poder compartir su</w:t>
+      </w:r>
+      <w:r>
+        <w:t xml:space="preserve"> interior </w:t>
+      </w:r>
+      <w:r>
+        <w:t>con el resto de los archivos</w:t>
+      </w:r>
+      <w:r>
+        <w:t xml:space="preserve">, el archivo del TDA </w:t>
+      </w:r>
+      <w:proofErr w:type="spellStart"/>
+      <w:r>
+        <w:t>image</w:t>
+      </w:r>
+      <w:proofErr w:type="spellEnd"/>
+      <w:r>
+        <w:t xml:space="preserve"> y el script tiene</w:t>
+      </w:r>
+      <w:r>
+        <w:t>n</w:t>
+      </w:r>
+      <w:r>
+        <w:t xml:space="preserve"> </w:t>
+      </w:r>
+      <w:r>
+        <w:t>el predicado</w:t>
+      </w:r>
+      <w:r>
+        <w:t xml:space="preserve"> </w:t>
+      </w:r>
+      <w:r>
+        <w:t>“</w:t>
+      </w:r>
+      <w:proofErr w:type="spellStart"/>
+      <w:r>
+        <w:t>use_module</w:t>
+      </w:r>
+      <w:proofErr w:type="spellEnd"/>
+      <w:r>
+        <w:t>(</w:t>
+      </w:r>
+      <w:proofErr w:type="spellStart"/>
+      <w:r>
+        <w:t>nombre_</w:t>
+      </w:r>
+      <w:r>
+        <w:t>archivo</w:t>
+      </w:r>
+      <w:proofErr w:type="spellEnd"/>
+      <w:r>
+        <w:t>)</w:t>
+      </w:r>
+      <w:r>
+        <w:t>”</w:t>
+      </w:r>
+      <w:r>
+        <w:t xml:space="preserve"> para poder </w:t>
+      </w:r>
+      <w:r>
+        <w:t>importar los predicados correspondientes</w:t>
+      </w:r>
+      <w:r>
+        <w:t>. Son un total de 5 archivos: “</w:t>
+      </w:r>
+      <w:r>
+        <w:t>TDA_image</w:t>
+      </w:r>
+      <w:r>
+        <w:t>_20244128_JofreLeon.</w:t>
+      </w:r>
+      <w:r>
+        <w:t>pl</w:t>
+      </w:r>
+      <w:r>
+        <w:t>”, “</w:t>
+      </w:r>
+      <w:r>
+        <w:t>pruebas_20244128_JofreLeon.</w:t>
+      </w:r>
+      <w:r>
+        <w:t>pl</w:t>
+      </w:r>
+      <w:r>
+        <w:t>”, “</w:t>
+      </w:r>
+      <w:r>
+        <w:t>TDA_</w:t>
+      </w:r>
+      <w:r>
+        <w:t>pixbit</w:t>
+      </w:r>
+      <w:r>
+        <w:t>_20244128_JofreLeon.</w:t>
+      </w:r>
+      <w:r>
+        <w:t>pl”</w:t>
+      </w:r>
+      <w:r>
+        <w:t>, “</w:t>
+      </w:r>
+      <w:r>
+        <w:t>TDA_</w:t>
+      </w:r>
+      <w:r>
+        <w:t>pixhex</w:t>
+      </w:r>
+      <w:r>
+        <w:t>_20244128_JofreLeon.</w:t>
+      </w:r>
+      <w:r>
+        <w:t>pl</w:t>
+      </w:r>
+      <w:r>
+        <w:t>” y “</w:t>
+      </w:r>
+      <w:r>
+        <w:t>TDA_</w:t>
+      </w:r>
+      <w:r>
+        <w:t>pixrgb</w:t>
+      </w:r>
+      <w:r>
+        <w:t>_20244128_JofreLeon.</w:t>
+      </w:r>
+      <w:r>
+        <w:t>pl</w:t>
+      </w:r>
+      <w:r>
+        <w:t>”.</w:t>
+      </w:r>
     </w:p>
     <w:p>
       <w:pPr>
@@ -4025,6 +5148,69 @@
           <w:lang w:val="es-ES"/>
         </w:rPr>
       </w:pPr>
+      <w:r>
+        <w:rPr>
+          <w:iCs/>
+        </w:rPr>
+        <w:t xml:space="preserve">El primer paso, y el más importante, corresponde a la verificación de que los 5 archivos anteriormente nombrados se encuentren en la misma carpeta, de lo contrario no podrá funcionar el script de pruebas, con esto verificado, se procede a </w:t>
+      </w:r>
+      <w:r>
+        <w:rPr>
+          <w:iCs/>
+        </w:rPr>
+        <w:t>realizar las consultas encontradas en el archivo</w:t>
+      </w:r>
+      <w:r>
+        <w:rPr>
+          <w:iCs/>
+        </w:rPr>
+        <w:t xml:space="preserve">  </w:t>
+      </w:r>
+      <w:r>
+        <w:t>“</w:t>
+      </w:r>
+      <w:r>
+        <w:t>pruebas_202441289_JofreLeon.</w:t>
+      </w:r>
+      <w:r>
+        <w:t xml:space="preserve">pl”, que es donde se encuentran los ejemplos de cada predicado solicitado, para esto es necesario abrir el programa “SWI-Prolog”, </w:t>
+      </w:r>
+      <w:r>
+        <w:t>y escribir el siguiente comando para poder visualizar el resultado a plenitud, “</w:t>
+      </w:r>
+      <w:proofErr w:type="spellStart"/>
+      <w:r>
+        <w:t>set_prolog_flag</w:t>
+      </w:r>
+      <w:proofErr w:type="spellEnd"/>
+      <w:r>
+        <w:t>(</w:t>
+      </w:r>
+      <w:proofErr w:type="spellStart"/>
+      <w:r>
+        <w:t>answer_write_options</w:t>
+      </w:r>
+      <w:proofErr w:type="spellEnd"/>
+      <w:r>
+        <w:t>,[</w:t>
+      </w:r>
+      <w:proofErr w:type="spellStart"/>
+      <w:r>
+        <w:t>max_depth</w:t>
+      </w:r>
+      <w:proofErr w:type="spellEnd"/>
+      <w:r>
+        <w:t xml:space="preserve">(0)]).” ,ya que muchas veces las listas resultantes son simplificadas y no se puede ver completamente su interior; luego de esto se procede a </w:t>
+      </w:r>
+      <w:r>
+        <w:t xml:space="preserve">apretar el apartado donde dice “file”, luego “consult” y seleccionar el archivo mencionado desde la ventana </w:t>
+      </w:r>
+      <w:r>
+        <w:t>emergente, una vez ejecutado se puede proceder a realizar los ejemplos de las operaciones, que están escritas en este mismo archivo, dependiendo del largo estas pueden estar comentadas por un símbolo “ % “  o entre “/*  */”, se deben pegar y ejecutar desde la consola procurando que no haya alguno de los símbolos anteriores, en el anexo se encuentran imágenes demostrativas</w:t>
+      </w:r>
+      <w:r>
+        <w:t>.</w:t>
+      </w:r>
     </w:p>
     <w:p>
       <w:pPr>
@@ -4049,6 +5235,7 @@
           <w:szCs w:val="26"/>
           <w:lang w:val="es-ES"/>
         </w:rPr>
+        <w:lastRenderedPageBreak/>
         <w:t>RESULTADOS OBTENIDOS</w:t>
       </w:r>
       <w:bookmarkEnd w:id="13"/>
@@ -4073,6 +5260,86 @@
           <w:lang w:val="es-ES"/>
         </w:rPr>
       </w:pPr>
+      <w:r>
+        <w:rPr>
+          <w:rFonts w:eastAsia="Times New Roman" w:cs="Times New Roman"/>
+          <w:iCs/>
+          <w:lang w:val="es-MX"/>
+        </w:rPr>
+        <w:t>L</w:t>
+      </w:r>
+      <w:r>
+        <w:rPr>
+          <w:rFonts w:eastAsia="Times New Roman" w:cs="Times New Roman"/>
+          <w:iCs/>
+          <w:lang w:val="es-MX"/>
+        </w:rPr>
+        <w:t>os resultados obtenidos fueron satisfactorios</w:t>
+      </w:r>
+      <w:r>
+        <w:rPr>
+          <w:rFonts w:eastAsia="Times New Roman" w:cs="Times New Roman"/>
+          <w:iCs/>
+          <w:lang w:val="es-MX"/>
+        </w:rPr>
+        <w:t xml:space="preserve">, </w:t>
+      </w:r>
+      <w:r>
+        <w:rPr>
+          <w:rFonts w:eastAsia="Times New Roman" w:cs="Times New Roman"/>
+          <w:iCs/>
+          <w:lang w:val="es-MX"/>
+        </w:rPr>
+        <w:t>ya que se pu</w:t>
+      </w:r>
+      <w:r>
+        <w:rPr>
+          <w:rFonts w:eastAsia="Times New Roman" w:cs="Times New Roman"/>
+          <w:iCs/>
+          <w:lang w:val="es-MX"/>
+        </w:rPr>
+        <w:t>do completar todo lo solicitado en el laboratorio</w:t>
+      </w:r>
+      <w:r>
+        <w:rPr>
+          <w:rFonts w:eastAsia="Times New Roman" w:cs="Times New Roman"/>
+          <w:iCs/>
+          <w:lang w:val="es-MX"/>
+        </w:rPr>
+        <w:t xml:space="preserve">. </w:t>
+      </w:r>
+      <w:r>
+        <w:rPr>
+          <w:rFonts w:eastAsia="Times New Roman" w:cs="Times New Roman"/>
+          <w:iCs/>
+          <w:lang w:val="es-MX"/>
+        </w:rPr>
+        <w:t>E</w:t>
+      </w:r>
+      <w:r>
+        <w:rPr>
+          <w:rFonts w:eastAsia="Times New Roman" w:cs="Times New Roman"/>
+          <w:iCs/>
+          <w:lang w:val="es-MX"/>
+        </w:rPr>
+        <w:t xml:space="preserve">l programa funciona bien excepto en algunos casos donde las condiciones de las funciones no previeron </w:t>
+      </w:r>
+      <w:r>
+        <w:rPr>
+          <w:rFonts w:eastAsia="Times New Roman" w:cs="Times New Roman"/>
+          <w:iCs/>
+          <w:lang w:val="es-MX"/>
+        </w:rPr>
+        <w:t>situaciones específicas que se observaron al aplicar los ejemplos del script de prueba. Un inconveniente notorio fue encontrado en “imageCrop”, ya que en algunos casos toma pixeles que no se encuentran entre los parámetros definidos, otro inconveniente se encuentra en “imageDepthLayers”, ya que al aplicar la separación de las imágenes e incluir el resto de los pixeles blancos, se producía una duplica de pixeles que se encontraban en la misma posición, esto dado en la situación d</w:t>
+      </w:r>
+      <w:r>
+        <w:rPr>
+          <w:rFonts w:eastAsia="Times New Roman" w:cs="Times New Roman"/>
+          <w:iCs/>
+          <w:lang w:val="es-MX"/>
+        </w:rPr>
+        <w:t>onde había una imagen con profundidades repetidas, en el caso donde cada profundidad era distinta no se produce este error, ya que se eliminó previamente el pixel correspondiente de la posición (0,0), que es el lugar que toma el pixel con color. En el anexo se puede ver una tabla con comentarios.</w:t>
+      </w:r>
     </w:p>
     <w:p>
       <w:pPr>
@@ -4106,11 +5373,232 @@
         <w:spacing w:after="240"/>
         <w:jc w:val="both"/>
         <w:rPr>
-          <w:rFonts w:eastAsia="Times New Roman" w:cs="Times New Roman"/>
-          <w:iCs/>
-          <w:lang w:val="es-ES"/>
-        </w:rPr>
-      </w:pPr>
+          <w:iCs/>
+          <w:lang w:val="es-MX"/>
+        </w:rPr>
+      </w:pPr>
+      <w:r>
+        <w:rPr>
+          <w:iCs/>
+          <w:lang w:val="es-MX"/>
+        </w:rPr>
+        <w:t>Para finalizar con este proyecto se puede concluir que el objetivo se cumplió</w:t>
+      </w:r>
+      <w:r>
+        <w:rPr>
+          <w:iCs/>
+          <w:lang w:val="es-MX"/>
+        </w:rPr>
+        <w:t xml:space="preserve"> completamente</w:t>
+      </w:r>
+      <w:r>
+        <w:rPr>
+          <w:iCs/>
+          <w:lang w:val="es-MX"/>
+        </w:rPr>
+        <w:t xml:space="preserve">, ya que se pudo aplicar los conceptos del paradigma </w:t>
+      </w:r>
+      <w:r>
+        <w:rPr>
+          <w:iCs/>
+          <w:lang w:val="es-MX"/>
+        </w:rPr>
+        <w:t>lógico</w:t>
+      </w:r>
+      <w:r>
+        <w:rPr>
+          <w:iCs/>
+          <w:lang w:val="es-MX"/>
+        </w:rPr>
+        <w:t xml:space="preserve"> haciendo uso del lenguaje </w:t>
+      </w:r>
+      <w:r>
+        <w:rPr>
+          <w:iCs/>
+          <w:lang w:val="es-MX"/>
+        </w:rPr>
+        <w:t>Prolog</w:t>
+      </w:r>
+      <w:r>
+        <w:rPr>
+          <w:iCs/>
+          <w:lang w:val="es-MX"/>
+        </w:rPr>
+        <w:t xml:space="preserve"> en la resolución de un problema, en este caso vari</w:t>
+      </w:r>
+      <w:r>
+        <w:rPr>
+          <w:iCs/>
+          <w:lang w:val="es-MX"/>
+        </w:rPr>
+        <w:t xml:space="preserve">os predicados </w:t>
+      </w:r>
+      <w:r>
+        <w:rPr>
+          <w:iCs/>
+          <w:lang w:val="es-MX"/>
+        </w:rPr>
+        <w:t xml:space="preserve">que es servían para modificar y analizar imágenes de manera simplificada, esto logró que la materia respecto </w:t>
+      </w:r>
+      <w:r>
+        <w:rPr>
+          <w:iCs/>
+          <w:lang w:val="es-MX"/>
+        </w:rPr>
+        <w:t>este</w:t>
+      </w:r>
+      <w:r>
+        <w:rPr>
+          <w:iCs/>
+          <w:lang w:val="es-MX"/>
+        </w:rPr>
+        <w:t xml:space="preserve"> paradigma fue aprendida e interiorizada de mejor manera, ya que durante la realización de este trabajo la misma materia que fue aprendida en las clases</w:t>
+      </w:r>
+      <w:r>
+        <w:rPr>
+          <w:iCs/>
+          <w:lang w:val="es-MX"/>
+        </w:rPr>
+        <w:t xml:space="preserve"> anteriores</w:t>
+      </w:r>
+      <w:r>
+        <w:rPr>
+          <w:iCs/>
+          <w:lang w:val="es-MX"/>
+        </w:rPr>
+        <w:t xml:space="preserve"> como él TDA y  </w:t>
+      </w:r>
+      <w:r>
+        <w:rPr>
+          <w:iCs/>
+          <w:lang w:val="es-MX"/>
+        </w:rPr>
+        <w:t xml:space="preserve">las materia de las clases </w:t>
+      </w:r>
+      <w:r>
+        <w:rPr>
+          <w:iCs/>
+          <w:lang w:val="es-MX"/>
+        </w:rPr>
+        <w:t>más</w:t>
+      </w:r>
+      <w:r>
+        <w:rPr>
+          <w:iCs/>
+          <w:lang w:val="es-MX"/>
+        </w:rPr>
+        <w:t xml:space="preserve"> actuales relacionadas con Prolog y la</w:t>
+      </w:r>
+      <w:r>
+        <w:rPr>
+          <w:iCs/>
+          <w:lang w:val="es-MX"/>
+        </w:rPr>
+        <w:t xml:space="preserve"> recurs</w:t>
+      </w:r>
+      <w:r>
+        <w:rPr>
+          <w:iCs/>
+          <w:lang w:val="es-MX"/>
+        </w:rPr>
+        <w:t>ión</w:t>
+      </w:r>
+      <w:r>
+        <w:rPr>
+          <w:iCs/>
+          <w:lang w:val="es-MX"/>
+        </w:rPr>
+        <w:t xml:space="preserve"> fueron aplicad</w:t>
+      </w:r>
+      <w:r>
+        <w:rPr>
+          <w:iCs/>
+          <w:lang w:val="es-MX"/>
+        </w:rPr>
+        <w:t>a</w:t>
+      </w:r>
+      <w:r>
+        <w:rPr>
+          <w:iCs/>
+          <w:lang w:val="es-MX"/>
+        </w:rPr>
+        <w:t xml:space="preserve">s y puestas en práctica durante la realización de este trabajo. </w:t>
+      </w:r>
+      <w:r>
+        <w:rPr>
+          <w:iCs/>
+          <w:lang w:val="es-MX"/>
+        </w:rPr>
+        <w:t>Se podría decir que este laboratorio no tuvo tantas complicaciones como el anterior ya que el pensamiento aplicado que fue utilizado para la versión pasada, constaba de un punto de vista matemático que pudo adaptarse e incluso mejorarse en esta ocasión.</w:t>
+      </w:r>
+    </w:p>
+    <w:p>
+      <w:pPr>
+        <w:spacing w:after="240"/>
+        <w:jc w:val="both"/>
+        <w:rPr>
+          <w:iCs/>
+          <w:lang w:val="es-MX"/>
+        </w:rPr>
+      </w:pPr>
+      <w:r>
+        <w:rPr>
+          <w:iCs/>
+          <w:lang w:val="es-MX"/>
+        </w:rPr>
+        <w:t xml:space="preserve">Algo que demostró lo diferente que es este paradigma respecto al paradigma funcional, es que es </w:t>
+      </w:r>
+      <w:r>
+        <w:rPr>
+          <w:iCs/>
+          <w:lang w:val="es-MX"/>
+        </w:rPr>
+        <w:t>más</w:t>
+      </w:r>
+      <w:r>
+        <w:rPr>
+          <w:iCs/>
+          <w:lang w:val="es-MX"/>
+        </w:rPr>
+        <w:t xml:space="preserve"> fácil de usar y de implementar con distintos propósitos, desde la recursión que </w:t>
+      </w:r>
+      <w:r>
+        <w:rPr>
+          <w:iCs/>
+          <w:lang w:val="es-MX"/>
+        </w:rPr>
+        <w:t>su implementación no requiere tantas condiciones, acceder a un elemento especifico de una lista de listas se puede hacer simplemente con poner guiones bajo en los elementos que no importan, por decirlo de una forma simple, también existe el concepto de variable que lo hace mas amigable respecto a Scheme, ya que es algo bastante conocido y manejado en diversos cursos de la carrera. R</w:t>
+      </w:r>
+      <w:r>
+        <w:rPr>
+          <w:iCs/>
+          <w:lang w:val="es-MX"/>
+        </w:rPr>
+        <w:t>especto a la plataforma Git se encontró bastante útil ya que sirve para guardar el avance sin perder información relevante que pudo haber sido borrada sin por error o que se borró porque no se creía importante</w:t>
+      </w:r>
+      <w:r>
+        <w:rPr>
+          <w:iCs/>
+          <w:lang w:val="es-MX"/>
+        </w:rPr>
+        <w:t xml:space="preserve">, no solo respecto al código, también respecto al informe, cuyo progreso también se guardó en </w:t>
+      </w:r>
+      <w:proofErr w:type="spellStart"/>
+      <w:r>
+        <w:rPr>
+          <w:iCs/>
+          <w:lang w:val="es-MX"/>
+        </w:rPr>
+        <w:t>git</w:t>
+      </w:r>
+      <w:proofErr w:type="spellEnd"/>
+      <w:r>
+        <w:rPr>
+          <w:iCs/>
+          <w:lang w:val="es-MX"/>
+        </w:rPr>
+        <w:t>.</w:t>
+      </w:r>
     </w:p>
     <w:p>
       <w:pPr>
@@ -4184,6 +5672,150 @@
           <w:lang w:val="es-ES"/>
         </w:rPr>
       </w:pPr>
+    </w:p>
+    <w:p>
+      <w:pPr>
+        <w:pStyle w:val="NormalWeb"/>
+        <w:spacing w:before="0" w:beforeAutospacing="0" w:after="0" w:afterAutospacing="0" w:line="480" w:lineRule="auto"/>
+        <w:ind w:left="567" w:hanging="567"/>
+        <w:jc w:val="both"/>
+        <w:rPr>
+          <w:sz w:val="22"/>
+          <w:szCs w:val="22"/>
+        </w:rPr>
+      </w:pPr>
+      <w:proofErr w:type="spellStart"/>
+      <w:r>
+        <w:rPr>
+          <w:i/>
+          <w:iCs/>
+          <w:sz w:val="22"/>
+          <w:szCs w:val="22"/>
+        </w:rPr>
+        <w:t>Documentation</w:t>
+      </w:r>
+      <w:proofErr w:type="spellEnd"/>
+      <w:r>
+        <w:rPr>
+          <w:sz w:val="22"/>
+          <w:szCs w:val="22"/>
+        </w:rPr>
+        <w:t>. (s. f.). SWI Prolog. Recuperado 31 de octubre de 2022, de https://eu.swi-prolog.org/pldoc/doc_for?object=root</w:t>
+      </w:r>
+    </w:p>
+    <w:p>
+      <w:pPr>
+        <w:pStyle w:val="NormalWeb"/>
+        <w:spacing w:before="0" w:beforeAutospacing="0" w:after="0" w:afterAutospacing="0" w:line="480" w:lineRule="auto"/>
+        <w:ind w:left="567" w:hanging="567"/>
+        <w:jc w:val="both"/>
+        <w:rPr>
+          <w:sz w:val="22"/>
+          <w:szCs w:val="22"/>
+        </w:rPr>
+      </w:pPr>
+      <w:proofErr w:type="spellStart"/>
+      <w:r>
+        <w:rPr>
+          <w:sz w:val="22"/>
+          <w:szCs w:val="22"/>
+        </w:rPr>
+        <w:t>Marker</w:t>
+      </w:r>
+      <w:proofErr w:type="spellEnd"/>
+      <w:r>
+        <w:rPr>
+          <w:sz w:val="22"/>
+          <w:szCs w:val="22"/>
+        </w:rPr>
+        <w:t xml:space="preserve">, G. (2022, 16 febrero). </w:t>
+      </w:r>
+      <w:r>
+        <w:rPr>
+          <w:i/>
+          <w:iCs/>
+          <w:sz w:val="22"/>
+          <w:szCs w:val="22"/>
+        </w:rPr>
+        <w:t>Que es programación lógica?</w:t>
+      </w:r>
+      <w:r>
+        <w:rPr>
+          <w:sz w:val="22"/>
+          <w:szCs w:val="22"/>
+        </w:rPr>
+        <w:t xml:space="preserve"> Tecnología + Informática. https://www.tecnologia-informatica.com/que-es-programacion-logica/</w:t>
+      </w:r>
+    </w:p>
+    <w:p>
+      <w:pPr>
+        <w:ind w:left="567" w:hanging="567"/>
+        <w:jc w:val="both"/>
+        <w:rPr>
+          <w:sz w:val="20"/>
+          <w:szCs w:val="20"/>
+          <w:lang w:val="es-ES"/>
+        </w:rPr>
+      </w:pPr>
+    </w:p>
+    <w:p>
+      <w:pPr>
+        <w:pStyle w:val="NormalWeb"/>
+        <w:spacing w:before="0" w:beforeAutospacing="0" w:after="0" w:afterAutospacing="0" w:line="480" w:lineRule="auto"/>
+        <w:ind w:left="567" w:hanging="567"/>
+        <w:jc w:val="both"/>
+        <w:rPr>
+          <w:sz w:val="22"/>
+          <w:szCs w:val="22"/>
+        </w:rPr>
+      </w:pPr>
+      <w:r>
+        <w:rPr>
+          <w:i/>
+          <w:iCs/>
+          <w:sz w:val="22"/>
+          <w:szCs w:val="22"/>
+        </w:rPr>
+        <w:t xml:space="preserve">P-99: </w:t>
+      </w:r>
+      <w:proofErr w:type="spellStart"/>
+      <w:r>
+        <w:rPr>
+          <w:i/>
+          <w:iCs/>
+          <w:sz w:val="22"/>
+          <w:szCs w:val="22"/>
+        </w:rPr>
+        <w:t>Ninety-Nine</w:t>
+      </w:r>
+      <w:proofErr w:type="spellEnd"/>
+      <w:r>
+        <w:rPr>
+          <w:i/>
+          <w:iCs/>
+          <w:sz w:val="22"/>
+          <w:szCs w:val="22"/>
+        </w:rPr>
+        <w:t xml:space="preserve"> Prolog </w:t>
+      </w:r>
+      <w:proofErr w:type="spellStart"/>
+      <w:r>
+        <w:rPr>
+          <w:i/>
+          <w:iCs/>
+          <w:sz w:val="22"/>
+          <w:szCs w:val="22"/>
+        </w:rPr>
+        <w:t>Problems</w:t>
+      </w:r>
+      <w:proofErr w:type="spellEnd"/>
+      <w:r>
+        <w:rPr>
+          <w:sz w:val="22"/>
+          <w:szCs w:val="22"/>
+        </w:rPr>
+        <w:t>. (s. f.). Recuperado 31 de octubre de 2022, de https://www.ic.unicamp.br/%7Emeidanis/courses/mc336/problemas-prolog/</w:t>
+      </w:r>
     </w:p>
     <w:p>
       <w:pPr>
@@ -4647,10 +6279,7 @@
             </w:pPr>
             <w:proofErr w:type="spellStart"/>
             <w:r>
-              <w:t>image</w:t>
-            </w:r>
-            <w:r>
-              <w:t>F</w:t>
+              <w:t>imageF</w:t>
             </w:r>
             <w:r>
               <w:rPr>
@@ -4714,10 +6343,7 @@
             </w:pPr>
             <w:proofErr w:type="spellStart"/>
             <w:r>
-              <w:t>image</w:t>
-            </w:r>
-            <w:r>
-              <w:t>F</w:t>
+              <w:t>imageF</w:t>
             </w:r>
             <w:r>
               <w:rPr>
@@ -4813,7 +6439,13 @@
               <w:rPr>
                 <w:lang w:val="es-ES"/>
               </w:rPr>
-              <w:t>100%</w:t>
+              <w:t>99</w:t>
+            </w:r>
+            <w:r>
+              <w:rPr>
+                <w:lang w:val="es-ES"/>
+              </w:rPr>
+              <w:t>%</w:t>
             </w:r>
           </w:p>
         </w:tc>
@@ -4829,7 +6461,13 @@
               </w:rPr>
             </w:pPr>
             <w:r>
-              <w:t>Cada una de las pruebas resulto satisfactoria y se pudo entregar el resultado correcto.</w:t>
+              <w:t>Cada una de las pruebas resulto satisfactoria y se pudo entregar el resultado correcto</w:t>
+            </w:r>
+            <w:r>
+              <w:t>, en algunos casos falla</w:t>
+            </w:r>
+            <w:r>
+              <w:t>.</w:t>
             </w:r>
           </w:p>
         </w:tc>
@@ -4927,10 +6565,7 @@
             </w:pPr>
             <w:proofErr w:type="spellStart"/>
             <w:r>
-              <w:t>image</w:t>
-            </w:r>
-            <w:r>
-              <w:t>To</w:t>
+              <w:t>imageTo</w:t>
             </w:r>
             <w:r>
               <w:rPr>
@@ -5127,10 +6762,7 @@
               </w:rPr>
             </w:pPr>
             <w:r>
-              <w:t>image</w:t>
-            </w:r>
-            <w:r>
-              <w:t>ChangePixel</w:t>
+              <w:t>imageChangePixel</w:t>
             </w:r>
           </w:p>
         </w:tc>
@@ -5187,10 +6819,7 @@
             </w:pPr>
             <w:proofErr w:type="spellStart"/>
             <w:r>
-              <w:t>image</w:t>
-            </w:r>
-            <w:r>
-              <w:t>I</w:t>
+              <w:t>imageI</w:t>
             </w:r>
             <w:r>
               <w:rPr>
@@ -5325,10 +6954,7 @@
             </w:pPr>
             <w:proofErr w:type="spellStart"/>
             <w:r>
-              <w:t>image</w:t>
-            </w:r>
-            <w:r>
-              <w:t>D</w:t>
+              <w:t>imageD</w:t>
             </w:r>
             <w:r>
               <w:rPr>
@@ -5501,7 +7127,7 @@
     </w:p>
     <w:sectPr>
       <w:pgSz w:w="12240" w:h="15840"/>
-      <w:pgMar w:top="1191" w:right="1418" w:bottom="1191" w:left="1418" w:header="720" w:footer="720" w:gutter="0"/>
+      <w:pgMar w:top="1304" w:right="1304" w:bottom="1304" w:left="1304" w:header="720" w:footer="720" w:gutter="0"/>
       <w:cols w:space="720"/>
     </w:sectPr>
   </w:body>

</xml_diff>

<commit_message>
se termino el informe y agregaron los ejemplos de los predicados
</commit_message>
<xml_diff>
--- a/informe_202441289_JofreLeon.docx
+++ b/informe_202441289_JofreLeon.docx
@@ -835,7 +835,7 @@
                 <w:noProof/>
                 <w:webHidden/>
               </w:rPr>
-              <w:t>3</w:t>
+              <w:t>4</w:t>
             </w:r>
             <w:r>
               <w:rPr>
@@ -1354,7 +1354,7 @@
                 <w:noProof/>
                 <w:webHidden/>
               </w:rPr>
-              <w:t>5</w:t>
+              <w:t>6</w:t>
             </w:r>
             <w:r>
               <w:rPr>
@@ -1614,7 +1614,7 @@
                 <w:noProof/>
                 <w:webHidden/>
               </w:rPr>
-              <w:t>6</w:t>
+              <w:t>7</w:t>
             </w:r>
             <w:r>
               <w:rPr>
@@ -2584,25 +2584,7 @@
           <w:iCs/>
           <w:lang w:val="es-ES"/>
         </w:rPr>
-        <w:t xml:space="preserve"> derivado de los fundamentos de la teoría de la lógica proposicional, de la cual se desprenden las “Clausulas de </w:t>
-      </w:r>
-      <w:proofErr w:type="spellStart"/>
-      <w:r>
-        <w:rPr>
-          <w:rFonts w:eastAsia="Times New Roman" w:cs="Times New Roman"/>
-          <w:iCs/>
-          <w:lang w:val="es-ES"/>
-        </w:rPr>
-        <w:t>Horn</w:t>
-      </w:r>
-      <w:proofErr w:type="spellEnd"/>
-      <w:r>
-        <w:rPr>
-          <w:rFonts w:eastAsia="Times New Roman" w:cs="Times New Roman"/>
-          <w:iCs/>
-          <w:lang w:val="es-ES"/>
-        </w:rPr>
-        <w:t xml:space="preserve">”, que son predicados con una sola conclusión por clausula, además de un conjunto de premisas que derivan en la veracidad de la conclusión, </w:t>
+        <w:t xml:space="preserve"> derivado de los fundamentos de la teoría de la lógica proposicional, de la cual se desprenden las “Clausulas de Horn”, que son predicados con una sola conclusión por clausula, además de un conjunto de premisas que derivan en la veracidad de la conclusión, </w:t>
       </w:r>
       <w:r>
         <w:rPr>
@@ -2647,15 +2629,7 @@
         <w:t xml:space="preserve"> hechos, que representan la información expresada como relaciones entre datos, y por reglas lógicas que permiten deducir consecuencias a partir de combinaciones entre los hechos y, en general, otras reglas</w:t>
       </w:r>
       <w:r>
-        <w:t>. Durante la ejecución de un programa se van evaluando y combinando todas las reglas lógicas de la base de conocimiento para lograr los resultados esperados, en este caso se utiliza el mecanismo de evaluación llamado “</w:t>
-      </w:r>
-      <w:proofErr w:type="spellStart"/>
-      <w:r>
-        <w:t>backtracking</w:t>
-      </w:r>
-      <w:proofErr w:type="spellEnd"/>
-      <w:r>
-        <w:t xml:space="preserve">”, </w:t>
+        <w:t xml:space="preserve">. Durante la ejecución de un programa se van evaluando y combinando todas las reglas lógicas de la base de conocimiento para lograr los resultados esperados, en este caso se utiliza el mecanismo de evaluación llamado “backtracking”, </w:t>
       </w:r>
       <w:r>
         <w:rPr>
@@ -2743,7 +2717,87 @@
           <w:iCs/>
           <w:lang w:val="es-ES"/>
         </w:rPr>
-        <w:t>; en caso de que no se encuentre el resultado esperado a la consulta realizada se retorna un “false” como respuesta, lo que indica que no se ha encontrado un hecho definido que sea capaz de satisfacer esta pregunta</w:t>
+        <w:t xml:space="preserve">; </w:t>
+      </w:r>
+      <w:r>
+        <w:rPr>
+          <w:rFonts w:eastAsia="Times New Roman" w:cs="Times New Roman"/>
+          <w:iCs/>
+          <w:lang w:val="es-ES"/>
+        </w:rPr>
+        <w:t xml:space="preserve">hay dos tipos de metas, las </w:t>
+      </w:r>
+      <w:r>
+        <w:rPr>
+          <w:rFonts w:eastAsia="Times New Roman" w:cs="Times New Roman"/>
+          <w:iCs/>
+          <w:lang w:val="es-ES"/>
+        </w:rPr>
+        <w:t>primarias las que son consultadas directamente por el intérprete en la base de conocimiento</w:t>
+      </w:r>
+      <w:r>
+        <w:rPr>
+          <w:rFonts w:eastAsia="Times New Roman" w:cs="Times New Roman"/>
+          <w:iCs/>
+          <w:lang w:val="es-ES"/>
+        </w:rPr>
+        <w:t xml:space="preserve"> y las </w:t>
+      </w:r>
+      <w:r>
+        <w:rPr>
+          <w:rFonts w:eastAsia="Times New Roman" w:cs="Times New Roman"/>
+          <w:iCs/>
+          <w:lang w:val="es-ES"/>
+        </w:rPr>
+        <w:t xml:space="preserve">secundarias, </w:t>
+      </w:r>
+      <w:r>
+        <w:rPr>
+          <w:rFonts w:eastAsia="Times New Roman" w:cs="Times New Roman"/>
+          <w:iCs/>
+          <w:lang w:val="es-ES"/>
+        </w:rPr>
+        <w:t xml:space="preserve">que </w:t>
+      </w:r>
+      <w:r>
+        <w:rPr>
+          <w:rFonts w:eastAsia="Times New Roman" w:cs="Times New Roman"/>
+          <w:iCs/>
+          <w:lang w:val="es-ES"/>
+        </w:rPr>
+        <w:t>son las que se consultan de forma interna por las metas primarias</w:t>
+      </w:r>
+      <w:r>
+        <w:rPr>
+          <w:rFonts w:eastAsia="Times New Roman" w:cs="Times New Roman"/>
+          <w:iCs/>
+          <w:lang w:val="es-ES"/>
+        </w:rPr>
+        <w:t>; en</w:t>
+      </w:r>
+      <w:r>
+        <w:rPr>
+          <w:rFonts w:eastAsia="Times New Roman" w:cs="Times New Roman"/>
+          <w:iCs/>
+          <w:lang w:val="es-ES"/>
+        </w:rPr>
+        <w:t xml:space="preserve"> caso de que no se encuentre el resultado esperado </w:t>
+      </w:r>
+      <w:r>
+        <w:rPr>
+          <w:rFonts w:eastAsia="Times New Roman" w:cs="Times New Roman"/>
+          <w:iCs/>
+          <w:lang w:val="es-ES"/>
+        </w:rPr>
+        <w:t xml:space="preserve">en esta </w:t>
+      </w:r>
+      <w:r>
+        <w:rPr>
+          <w:rFonts w:eastAsia="Times New Roman" w:cs="Times New Roman"/>
+          <w:iCs/>
+          <w:lang w:val="es-ES"/>
+        </w:rPr>
+        <w:t>consulta se retorna un “false” como respuesta, lo que indica que no se ha encontrado un hecho definido que sea capaz de satisfacer esta pregunta</w:t>
       </w:r>
       <w:r>
         <w:rPr>
@@ -2785,6 +2839,7 @@
           <w:szCs w:val="26"/>
           <w:lang w:val="es-ES"/>
         </w:rPr>
+        <w:lastRenderedPageBreak/>
         <w:t>DESCRIPCION DEL PROBLEMA</w:t>
       </w:r>
       <w:bookmarkEnd w:id="3"/>
@@ -2933,16 +2988,7 @@
           <w:iCs/>
           <w:lang w:val="es-ES"/>
         </w:rPr>
-        <w:t xml:space="preserve">obtener un histograma </w:t>
-      </w:r>
-      <w:r>
-        <w:rPr>
-          <w:rFonts w:eastAsia="Times New Roman" w:cs="Times New Roman"/>
-          <w:iCs/>
-          <w:lang w:val="es-ES"/>
-        </w:rPr>
-        <w:lastRenderedPageBreak/>
-        <w:t xml:space="preserve">de los colores </w:t>
+        <w:t xml:space="preserve">obtener un histograma de los colores </w:t>
       </w:r>
       <w:r>
         <w:rPr>
@@ -3505,21 +3551,13 @@
         <w:t xml:space="preserve"> </w:t>
       </w:r>
       <w:r>
-        <w:t>“Width(int) Height(int) [</w:t>
-      </w:r>
-      <w:proofErr w:type="spellStart"/>
-      <w:r>
-        <w:t>pixbit-d</w:t>
+        <w:t>“Width(int) Height(int) [pixbit-d</w:t>
       </w:r>
       <w:r>
         <w:t>|</w:t>
       </w:r>
       <w:r>
-        <w:t>pixrgb-d|pixhex-d</w:t>
-      </w:r>
-      <w:proofErr w:type="spellEnd"/>
-      <w:r>
-        <w:t>]”</w:t>
+        <w:t>pixrgb-d|pixhex-d]”</w:t>
       </w:r>
       <w:r>
         <w:t>, esta construcción es posible solo si los pixeles están implementados:</w:t>
@@ -3880,6 +3918,7 @@
         <w:rPr>
           <w:rFonts w:cs="Times New Roman"/>
         </w:rPr>
+        <w:lastRenderedPageBreak/>
         <w:t xml:space="preserve">Con esto claro, se puede proceder con las operaciones </w:t>
       </w:r>
       <w:r>
@@ -3949,7 +3988,6 @@
         <w:jc w:val="both"/>
       </w:pPr>
       <w:r>
-        <w:lastRenderedPageBreak/>
         <w:t>imageIsHexmap</w:t>
       </w:r>
       <w:r>
@@ -4760,6 +4798,7 @@
       </w:pPr>
       <w:bookmarkStart w:id="10" w:name="_Toc118121232"/>
       <w:r>
+        <w:lastRenderedPageBreak/>
         <w:t xml:space="preserve">5.1.4 </w:t>
       </w:r>
       <w:r>
@@ -4782,7 +4821,6 @@
         <w:jc w:val="both"/>
       </w:pPr>
       <w:r>
-        <w:lastRenderedPageBreak/>
         <w:t xml:space="preserve">Para poder resolver gran cantidad de </w:t>
       </w:r>
       <w:r>
@@ -4834,15 +4872,7 @@
         <w:jc w:val="both"/>
       </w:pPr>
       <w:r>
-        <w:t>En el predicado donde se recibe la imagen, se realiza el llamado del constructor “</w:t>
-      </w:r>
-      <w:proofErr w:type="spellStart"/>
-      <w:r>
-        <w:t>image</w:t>
-      </w:r>
-      <w:proofErr w:type="spellEnd"/>
-      <w:r>
-        <w:t xml:space="preserve">” y </w:t>
+        <w:t xml:space="preserve">En el predicado donde se recibe la imagen, se realiza el llamado del constructor “image” y </w:t>
       </w:r>
       <w:r>
         <w:t>así</w:t>
@@ -4851,15 +4881,7 @@
         <w:t xml:space="preserve"> poder obtener la información relevante para la solución, se pueden utilizar</w:t>
       </w:r>
       <w:r>
-        <w:t xml:space="preserve"> el ancho, alto y la lista de pixeles, al mismo tiempo o solo alguno de ellos, luego de este llamado, se proceden a aplicar los predicados antes creados, para obtener la lista de pixeles modificada, y finalmente se vuelve a llamar al predicado “</w:t>
-      </w:r>
-      <w:proofErr w:type="spellStart"/>
-      <w:r>
-        <w:t>image</w:t>
-      </w:r>
-      <w:proofErr w:type="spellEnd"/>
-      <w:r>
-        <w:t>”, para crear la imagen final con el ancho, alto y esta nueva información obtenida.</w:t>
+        <w:t xml:space="preserve"> el ancho, alto y la lista de pixeles, al mismo tiempo o solo alguno de ellos, luego de este llamado, se proceden a aplicar los predicados antes creados, para obtener la lista de pixeles modificada, y finalmente se vuelve a llamar al predicado “image”, para crear la imagen final con el ancho, alto y esta nueva información obtenida.</w:t>
       </w:r>
     </w:p>
     <w:p>
@@ -4966,15 +4988,7 @@
         <w:t xml:space="preserve"> Es importante mencionar que los archivos al inicio tienen </w:t>
       </w:r>
       <w:r>
-        <w:t>el predicado ”module (</w:t>
-      </w:r>
-      <w:proofErr w:type="spellStart"/>
-      <w:r>
-        <w:t>nombre_archivo</w:t>
-      </w:r>
-      <w:proofErr w:type="spellEnd"/>
-      <w:r>
-        <w:t>,[predicado/aridad])</w:t>
+        <w:t>el predicado ”module (nombre_archivo,[predicado/aridad])</w:t>
       </w:r>
       <w:r>
         <w:t>” para poder compartir su</w:t>
@@ -4986,13 +5000,8 @@
         <w:t>con el resto de los archivos</w:t>
       </w:r>
       <w:r>
-        <w:t xml:space="preserve">, el archivo del TDA </w:t>
-      </w:r>
-      <w:proofErr w:type="spellStart"/>
-      <w:r>
-        <w:t>image</w:t>
-      </w:r>
-      <w:proofErr w:type="spellEnd"/>
+        <w:t>, el archivo del TDA image</w:t>
+      </w:r>
       <w:r>
         <w:t xml:space="preserve"> y el script tiene</w:t>
       </w:r>
@@ -5009,26 +5018,10 @@
         <w:t xml:space="preserve"> </w:t>
       </w:r>
       <w:r>
-        <w:t>“</w:t>
-      </w:r>
-      <w:proofErr w:type="spellStart"/>
-      <w:r>
-        <w:t>use_module</w:t>
-      </w:r>
-      <w:proofErr w:type="spellEnd"/>
-      <w:r>
-        <w:t>(</w:t>
-      </w:r>
-      <w:proofErr w:type="spellStart"/>
-      <w:r>
-        <w:t>nombre_</w:t>
-      </w:r>
-      <w:r>
-        <w:t>archivo</w:t>
-      </w:r>
-      <w:proofErr w:type="spellEnd"/>
-      <w:r>
-        <w:t>)</w:t>
+        <w:t>“use_module(nombre_</w:t>
+      </w:r>
+      <w:r>
+        <w:t>archivo)</w:t>
       </w:r>
       <w:r>
         <w:t>”</w:t>
@@ -5176,34 +5169,14 @@
         <w:t xml:space="preserve">pl”, que es donde se encuentran los ejemplos de cada predicado solicitado, para esto es necesario abrir el programa “SWI-Prolog”, </w:t>
       </w:r>
       <w:r>
-        <w:t>y escribir el siguiente comando para poder visualizar el resultado a plenitud, “</w:t>
-      </w:r>
-      <w:proofErr w:type="spellStart"/>
-      <w:r>
-        <w:t>set_prolog_flag</w:t>
-      </w:r>
-      <w:proofErr w:type="spellEnd"/>
-      <w:r>
-        <w:t>(</w:t>
-      </w:r>
-      <w:proofErr w:type="spellStart"/>
-      <w:r>
-        <w:t>answer_write_options</w:t>
-      </w:r>
-      <w:proofErr w:type="spellEnd"/>
-      <w:r>
-        <w:t>,[</w:t>
-      </w:r>
-      <w:proofErr w:type="spellStart"/>
-      <w:r>
-        <w:t>max_depth</w:t>
-      </w:r>
-      <w:proofErr w:type="spellEnd"/>
-      <w:r>
-        <w:t xml:space="preserve">(0)]).” ,ya que muchas veces las listas resultantes son simplificadas y no se puede ver completamente su interior; luego de esto se procede a </w:t>
-      </w:r>
-      <w:r>
-        <w:t xml:space="preserve">apretar el apartado donde dice “file”, luego “consult” y seleccionar el archivo mencionado desde la ventana </w:t>
+        <w:t xml:space="preserve">y escribir el siguiente comando para poder visualizar el resultado a plenitud, “set_prolog_flag(answer_write_options,[max_depth(0)]).” ,ya que muchas veces las listas resultantes son simplificadas y no se puede ver completamente su interior; luego de esto se procede a </w:t>
+      </w:r>
+      <w:r>
+        <w:t xml:space="preserve">apretar el apartado donde </w:t>
+      </w:r>
+      <w:r>
+        <w:lastRenderedPageBreak/>
+        <w:t xml:space="preserve">dice “file”, luego “consult” y seleccionar el archivo mencionado desde la ventana </w:t>
       </w:r>
       <w:r>
         <w:t>emergente, una vez ejecutado se puede proceder a realizar los ejemplos de las operaciones, que están escritas en este mismo archivo, dependiendo del largo estas pueden estar comentadas por un símbolo “ % “  o entre “/*  */”, se deben pegar y ejecutar desde la consola procurando que no haya alguno de los símbolos anteriores, en el anexo se encuentran imágenes demostrativas</w:t>
@@ -5235,7 +5208,6 @@
           <w:szCs w:val="26"/>
           <w:lang w:val="es-ES"/>
         </w:rPr>
-        <w:lastRenderedPageBreak/>
         <w:t>RESULTADOS OBTENIDOS</w:t>
       </w:r>
       <w:bookmarkEnd w:id="13"/>
@@ -5338,7 +5310,23 @@
           <w:iCs/>
           <w:lang w:val="es-MX"/>
         </w:rPr>
-        <w:t>onde había una imagen con profundidades repetidas, en el caso donde cada profundidad era distinta no se produce este error, ya que se eliminó previamente el pixel correspondiente de la posición (0,0), que es el lugar que toma el pixel con color. En el anexo se puede ver una tabla con comentarios.</w:t>
+        <w:t>onde había una imagen con profundidades repetidas, en el caso donde cada profundidad era distinta no se produce este error, ya que se eliminó previamente el pixel correspondiente de la posición (0,0), que es el lugar que toma el pixel con color</w:t>
+      </w:r>
+      <w:r>
+        <w:rPr>
+          <w:rFonts w:eastAsia="Times New Roman" w:cs="Times New Roman"/>
+          <w:iCs/>
+          <w:lang w:val="es-MX"/>
+        </w:rPr>
+        <w:t>, también al cambiar un pixel con “imageChangePixel”, este queda en la última posición porque no los ordena luego del cambio</w:t>
+      </w:r>
+      <w:r>
+        <w:rPr>
+          <w:rFonts w:eastAsia="Times New Roman" w:cs="Times New Roman"/>
+          <w:iCs/>
+          <w:lang w:val="es-MX"/>
+        </w:rPr>
+        <w:t>. En el anexo se puede ver una tabla con comentarios.</w:t>
       </w:r>
     </w:p>
     <w:p>
@@ -5531,6 +5519,13 @@
         </w:rPr>
         <w:t>Se podría decir que este laboratorio no tuvo tantas complicaciones como el anterior ya que el pensamiento aplicado que fue utilizado para la versión pasada, constaba de un punto de vista matemático que pudo adaptarse e incluso mejorarse en esta ocasión.</w:t>
       </w:r>
+      <w:r>
+        <w:rPr>
+          <w:iCs/>
+          <w:lang w:val="es-MX"/>
+        </w:rPr>
+        <w:t xml:space="preserve"> Se espera que los conocimientos obtenidos con Prolog y el paradigma lógico puedan ser usados en el futuro, ya que esta directamente conectado con la inteligencia artificial, algo que es muy investigado el día de hoy. </w:t>
+      </w:r>
     </w:p>
     <w:p>
       <w:pPr>
@@ -5581,23 +5576,7 @@
           <w:iCs/>
           <w:lang w:val="es-MX"/>
         </w:rPr>
-        <w:t xml:space="preserve">, no solo respecto al código, también respecto al informe, cuyo progreso también se guardó en </w:t>
-      </w:r>
-      <w:proofErr w:type="spellStart"/>
-      <w:r>
-        <w:rPr>
-          <w:iCs/>
-          <w:lang w:val="es-MX"/>
-        </w:rPr>
-        <w:t>git</w:t>
-      </w:r>
-      <w:proofErr w:type="spellEnd"/>
-      <w:r>
-        <w:rPr>
-          <w:iCs/>
-          <w:lang w:val="es-MX"/>
-        </w:rPr>
-        <w:t>.</w:t>
+        <w:t>, una ocasión donde su uso fue más allá que hacer commit por la nota final, fue cuando se hacia la documentación, 3 predicados fueron eliminados sin querer, pero fueron encontrados en el historial de registros de git.</w:t>
       </w:r>
     </w:p>
     <w:p>
@@ -5676,7 +5655,7 @@
     <w:p>
       <w:pPr>
         <w:pStyle w:val="NormalWeb"/>
-        <w:spacing w:before="0" w:beforeAutospacing="0" w:after="0" w:afterAutospacing="0" w:line="480" w:lineRule="auto"/>
+        <w:spacing w:before="0" w:beforeAutospacing="0" w:after="240" w:afterAutospacing="0" w:line="276" w:lineRule="auto"/>
         <w:ind w:left="567" w:hanging="567"/>
         <w:jc w:val="both"/>
         <w:rPr>
@@ -5684,7 +5663,6 @@
           <w:szCs w:val="22"/>
         </w:rPr>
       </w:pPr>
-      <w:proofErr w:type="spellStart"/>
       <w:r>
         <w:rPr>
           <w:i/>
@@ -5694,19 +5672,56 @@
         </w:rPr>
         <w:t>Documentation</w:t>
       </w:r>
-      <w:proofErr w:type="spellEnd"/>
       <w:r>
         <w:rPr>
           <w:sz w:val="22"/>
           <w:szCs w:val="22"/>
         </w:rPr>
-        <w:t>. (s. f.). SWI Prolog. Recuperado 31 de octubre de 2022, de https://eu.swi-prolog.org/pldoc/doc_for?object=root</w:t>
-      </w:r>
+        <w:t xml:space="preserve">. (s. f.). SWI Prolog. Recuperado 31 de octubre de 2022, de </w:t>
+      </w:r>
+      <w:hyperlink r:id="rId11" w:history="1">
+        <w:r>
+          <w:rPr>
+            <w:rStyle w:val="Hipervnculo"/>
+            <w:sz w:val="22"/>
+            <w:szCs w:val="22"/>
+          </w:rPr>
+          <w:t>https://eu.swi-prolog.org/pldoc/doc_for?object=root</w:t>
+        </w:r>
+      </w:hyperlink>
     </w:p>
     <w:p>
       <w:pPr>
         <w:pStyle w:val="NormalWeb"/>
-        <w:spacing w:before="0" w:beforeAutospacing="0" w:after="0" w:afterAutospacing="0" w:line="480" w:lineRule="auto"/>
+        <w:spacing w:before="0" w:beforeAutospacing="0" w:after="240" w:afterAutospacing="0" w:line="276" w:lineRule="auto"/>
+        <w:ind w:left="720" w:hanging="720"/>
+        <w:jc w:val="both"/>
+        <w:rPr>
+          <w:sz w:val="22"/>
+          <w:szCs w:val="22"/>
+        </w:rPr>
+      </w:pPr>
+      <w:r>
+        <w:rPr>
+          <w:i/>
+          <w:iCs/>
+          <w:sz w:val="22"/>
+          <w:szCs w:val="22"/>
+        </w:rPr>
+        <w:t>Facts, rules, goals and queries</w:t>
+      </w:r>
+      <w:r>
+        <w:rPr>
+          <w:sz w:val="22"/>
+          <w:szCs w:val="22"/>
+        </w:rPr>
+        <w:t>. (s. f.). Recuperado 1 de noviembre de 2022, de http://www.ablmcc.edu.hk/%7Escy/prolog/pro02.htm</w:t>
+      </w:r>
+    </w:p>
+    <w:p>
+      <w:pPr>
+        <w:pStyle w:val="NormalWeb"/>
+        <w:spacing w:before="0" w:beforeAutospacing="0" w:after="240" w:afterAutospacing="0" w:line="276" w:lineRule="auto"/>
         <w:ind w:left="567" w:hanging="567"/>
         <w:jc w:val="both"/>
         <w:rPr>
@@ -5714,57 +5729,72 @@
           <w:szCs w:val="22"/>
         </w:rPr>
       </w:pPr>
-      <w:proofErr w:type="spellStart"/>
       <w:r>
         <w:rPr>
           <w:sz w:val="22"/>
           <w:szCs w:val="22"/>
         </w:rPr>
-        <w:t>Marker</w:t>
-      </w:r>
-      <w:proofErr w:type="spellEnd"/>
-      <w:r>
-        <w:rPr>
+        <w:t xml:space="preserve">Marker, G. (2022, 16 febrero). </w:t>
+      </w:r>
+      <w:r>
+        <w:rPr>
+          <w:i/>
+          <w:iCs/>
           <w:sz w:val="22"/>
           <w:szCs w:val="22"/>
         </w:rPr>
-        <w:t xml:space="preserve">, G. (2022, 16 febrero). </w:t>
-      </w:r>
-      <w:r>
-        <w:rPr>
-          <w:i/>
-          <w:iCs/>
+        <w:t>Que es programación lógica?</w:t>
+      </w:r>
+      <w:r>
+        <w:rPr>
           <w:sz w:val="22"/>
           <w:szCs w:val="22"/>
         </w:rPr>
-        <w:t>Que es programación lógica?</w:t>
-      </w:r>
-      <w:r>
+        <w:t xml:space="preserve"> Tecnología + Informática. https://www.tecnologia-informatica.com/que-es-programacion-logica/</w:t>
+      </w:r>
+    </w:p>
+    <w:p>
+      <w:pPr>
+        <w:pStyle w:val="NormalWeb"/>
+        <w:spacing w:before="0" w:beforeAutospacing="0" w:after="240" w:afterAutospacing="0" w:line="276" w:lineRule="auto"/>
+        <w:ind w:left="720" w:hanging="720"/>
+        <w:jc w:val="both"/>
         <w:rPr>
           <w:sz w:val="22"/>
           <w:szCs w:val="22"/>
         </w:rPr>
-        <w:t xml:space="preserve"> Tecnología + Informática. https://www.tecnologia-informatica.com/que-es-programacion-logica/</w:t>
-      </w:r>
-    </w:p>
-    <w:p>
-      <w:pPr>
+      </w:pPr>
+      <w:r>
+        <w:rPr>
+          <w:sz w:val="22"/>
+          <w:szCs w:val="22"/>
+        </w:rPr>
+        <w:t xml:space="preserve">Merino, M. (2020, 9 agosto). </w:t>
+      </w:r>
+      <w:r>
+        <w:rPr>
+          <w:i/>
+          <w:iCs/>
+          <w:sz w:val="22"/>
+          <w:szCs w:val="22"/>
+        </w:rPr>
+        <w:t>El lenguaje Prolog: un ejemplo del paradigma de programación lógica</w:t>
+      </w:r>
+      <w:r>
+        <w:rPr>
+          <w:sz w:val="22"/>
+          <w:szCs w:val="22"/>
+        </w:rPr>
+        <w:t>. Genbeta. https://www.genbeta.com/desarrollo/lenguaje-prolog-ejemplo-paradigma-programacion-logica</w:t>
+      </w:r>
+    </w:p>
+    <w:p>
+      <w:pPr>
+        <w:pStyle w:val="NormalWeb"/>
+        <w:spacing w:before="0" w:beforeAutospacing="0" w:after="240" w:afterAutospacing="0" w:line="276" w:lineRule="auto"/>
         <w:ind w:left="567" w:hanging="567"/>
         <w:jc w:val="both"/>
         <w:rPr>
-          <w:sz w:val="20"/>
-          <w:szCs w:val="20"/>
-          <w:lang w:val="es-ES"/>
-        </w:rPr>
-      </w:pPr>
-    </w:p>
-    <w:p>
-      <w:pPr>
-        <w:pStyle w:val="NormalWeb"/>
-        <w:spacing w:before="0" w:beforeAutospacing="0" w:after="0" w:afterAutospacing="0" w:line="480" w:lineRule="auto"/>
-        <w:ind w:left="567" w:hanging="567"/>
-        <w:jc w:val="both"/>
-        <w:rPr>
           <w:sz w:val="22"/>
           <w:szCs w:val="22"/>
         </w:rPr>
@@ -5776,39 +5806,8 @@
           <w:sz w:val="22"/>
           <w:szCs w:val="22"/>
         </w:rPr>
-        <w:t xml:space="preserve">P-99: </w:t>
-      </w:r>
-      <w:proofErr w:type="spellStart"/>
-      <w:r>
-        <w:rPr>
-          <w:i/>
-          <w:iCs/>
-          <w:sz w:val="22"/>
-          <w:szCs w:val="22"/>
-        </w:rPr>
-        <w:t>Ninety-Nine</w:t>
-      </w:r>
-      <w:proofErr w:type="spellEnd"/>
-      <w:r>
-        <w:rPr>
-          <w:i/>
-          <w:iCs/>
-          <w:sz w:val="22"/>
-          <w:szCs w:val="22"/>
-        </w:rPr>
-        <w:t xml:space="preserve"> Prolog </w:t>
-      </w:r>
-      <w:proofErr w:type="spellStart"/>
-      <w:r>
-        <w:rPr>
-          <w:i/>
-          <w:iCs/>
-          <w:sz w:val="22"/>
-          <w:szCs w:val="22"/>
-        </w:rPr>
-        <w:t>Problems</w:t>
-      </w:r>
-      <w:proofErr w:type="spellEnd"/>
+        <w:t>P-99: Ninety-Nine Prolog Problems</w:t>
+      </w:r>
       <w:r>
         <w:rPr>
           <w:sz w:val="22"/>
@@ -5880,23 +5879,23 @@
     <w:tbl>
       <w:tblPr>
         <w:tblStyle w:val="Tablaconcuadrcula1clara"/>
-        <w:tblW w:w="9510" w:type="dxa"/>
+        <w:tblW w:w="10148" w:type="dxa"/>
         <w:tblLook w:val="04A0" w:firstRow="1" w:lastRow="0" w:firstColumn="1" w:lastColumn="0" w:noHBand="0" w:noVBand="1"/>
       </w:tblPr>
       <w:tblGrid>
-        <w:gridCol w:w="3169"/>
-        <w:gridCol w:w="2138"/>
-        <w:gridCol w:w="4203"/>
+        <w:gridCol w:w="3382"/>
+        <w:gridCol w:w="2281"/>
+        <w:gridCol w:w="4485"/>
       </w:tblGrid>
       <w:tr>
         <w:trPr>
           <w:cnfStyle w:val="100000000000" w:firstRow="1" w:lastRow="0" w:firstColumn="0" w:lastColumn="0" w:oddVBand="0" w:evenVBand="0" w:oddHBand="0" w:evenHBand="0" w:firstRowFirstColumn="0" w:firstRowLastColumn="0" w:lastRowFirstColumn="0" w:lastRowLastColumn="0"/>
-          <w:trHeight w:val="617"/>
+          <w:trHeight w:val="612"/>
         </w:trPr>
         <w:tc>
           <w:tcPr>
             <w:cnfStyle w:val="001000000000" w:firstRow="0" w:lastRow="0" w:firstColumn="1" w:lastColumn="0" w:oddVBand="0" w:evenVBand="0" w:oddHBand="0" w:evenHBand="0" w:firstRowFirstColumn="0" w:firstRowLastColumn="0" w:lastRowFirstColumn="0" w:lastRowLastColumn="0"/>
-            <w:tcW w:w="3169" w:type="dxa"/>
+            <w:tcW w:w="3382" w:type="dxa"/>
           </w:tcPr>
           <w:p>
             <w:pPr>
@@ -5914,7 +5913,7 @@
         </w:tc>
         <w:tc>
           <w:tcPr>
-            <w:tcW w:w="2138" w:type="dxa"/>
+            <w:tcW w:w="2281" w:type="dxa"/>
           </w:tcPr>
           <w:p>
             <w:pPr>
@@ -5933,7 +5932,7 @@
         </w:tc>
         <w:tc>
           <w:tcPr>
-            <w:tcW w:w="4203" w:type="dxa"/>
+            <w:tcW w:w="4485" w:type="dxa"/>
           </w:tcPr>
           <w:p>
             <w:pPr>
@@ -5953,12 +5952,12 @@
       </w:tr>
       <w:tr>
         <w:trPr>
-          <w:trHeight w:val="647"/>
+          <w:trHeight w:val="642"/>
         </w:trPr>
         <w:tc>
           <w:tcPr>
             <w:cnfStyle w:val="001000000000" w:firstRow="0" w:lastRow="0" w:firstColumn="1" w:lastColumn="0" w:oddVBand="0" w:evenVBand="0" w:oddHBand="0" w:evenHBand="0" w:firstRowFirstColumn="0" w:firstRowLastColumn="0" w:lastRowFirstColumn="0" w:lastRowLastColumn="0"/>
-            <w:tcW w:w="3169" w:type="dxa"/>
+            <w:tcW w:w="3382" w:type="dxa"/>
           </w:tcPr>
           <w:p>
             <w:pPr>
@@ -5977,7 +5976,7 @@
         </w:tc>
         <w:tc>
           <w:tcPr>
-            <w:tcW w:w="2138" w:type="dxa"/>
+            <w:tcW w:w="2281" w:type="dxa"/>
           </w:tcPr>
           <w:p>
             <w:pPr>
@@ -5996,7 +5995,7 @@
         </w:tc>
         <w:tc>
           <w:tcPr>
-            <w:tcW w:w="4203" w:type="dxa"/>
+            <w:tcW w:w="4485" w:type="dxa"/>
           </w:tcPr>
           <w:p>
             <w:pPr>
@@ -6013,12 +6012,12 @@
       </w:tr>
       <w:tr>
         <w:trPr>
-          <w:trHeight w:val="617"/>
+          <w:trHeight w:val="612"/>
         </w:trPr>
         <w:tc>
           <w:tcPr>
             <w:cnfStyle w:val="001000000000" w:firstRow="0" w:lastRow="0" w:firstColumn="1" w:lastColumn="0" w:oddVBand="0" w:evenVBand="0" w:oddHBand="0" w:evenHBand="0" w:firstRowFirstColumn="0" w:firstRowLastColumn="0" w:lastRowFirstColumn="0" w:lastRowLastColumn="0"/>
-            <w:tcW w:w="3169" w:type="dxa"/>
+            <w:tcW w:w="3382" w:type="dxa"/>
           </w:tcPr>
           <w:p>
             <w:pPr>
@@ -6039,7 +6038,7 @@
         </w:tc>
         <w:tc>
           <w:tcPr>
-            <w:tcW w:w="2138" w:type="dxa"/>
+            <w:tcW w:w="2281" w:type="dxa"/>
           </w:tcPr>
           <w:p>
             <w:pPr>
@@ -6058,7 +6057,7 @@
         </w:tc>
         <w:tc>
           <w:tcPr>
-            <w:tcW w:w="4203" w:type="dxa"/>
+            <w:tcW w:w="4485" w:type="dxa"/>
           </w:tcPr>
           <w:p>
             <w:pPr>
@@ -6075,12 +6074,12 @@
       </w:tr>
       <w:tr>
         <w:trPr>
-          <w:trHeight w:val="647"/>
+          <w:trHeight w:val="642"/>
         </w:trPr>
         <w:tc>
           <w:tcPr>
             <w:cnfStyle w:val="001000000000" w:firstRow="0" w:lastRow="0" w:firstColumn="1" w:lastColumn="0" w:oddVBand="0" w:evenVBand="0" w:oddHBand="0" w:evenHBand="0" w:firstRowFirstColumn="0" w:firstRowLastColumn="0" w:lastRowFirstColumn="0" w:lastRowLastColumn="0"/>
-            <w:tcW w:w="3169" w:type="dxa"/>
+            <w:tcW w:w="3382" w:type="dxa"/>
           </w:tcPr>
           <w:p>
             <w:pPr>
@@ -6101,7 +6100,7 @@
         </w:tc>
         <w:tc>
           <w:tcPr>
-            <w:tcW w:w="2138" w:type="dxa"/>
+            <w:tcW w:w="2281" w:type="dxa"/>
           </w:tcPr>
           <w:p>
             <w:pPr>
@@ -6120,7 +6119,7 @@
         </w:tc>
         <w:tc>
           <w:tcPr>
-            <w:tcW w:w="4203" w:type="dxa"/>
+            <w:tcW w:w="4485" w:type="dxa"/>
           </w:tcPr>
           <w:p>
             <w:pPr>
@@ -6137,12 +6136,12 @@
       </w:tr>
       <w:tr>
         <w:trPr>
-          <w:trHeight w:val="617"/>
+          <w:trHeight w:val="612"/>
         </w:trPr>
         <w:tc>
           <w:tcPr>
             <w:cnfStyle w:val="001000000000" w:firstRow="0" w:lastRow="0" w:firstColumn="1" w:lastColumn="0" w:oddVBand="0" w:evenVBand="0" w:oddHBand="0" w:evenHBand="0" w:firstRowFirstColumn="0" w:firstRowLastColumn="0" w:lastRowFirstColumn="0" w:lastRowLastColumn="0"/>
-            <w:tcW w:w="3169" w:type="dxa"/>
+            <w:tcW w:w="3382" w:type="dxa"/>
           </w:tcPr>
           <w:p>
             <w:pPr>
@@ -6163,7 +6162,7 @@
         </w:tc>
         <w:tc>
           <w:tcPr>
-            <w:tcW w:w="2138" w:type="dxa"/>
+            <w:tcW w:w="2281" w:type="dxa"/>
           </w:tcPr>
           <w:p>
             <w:pPr>
@@ -6182,7 +6181,7 @@
         </w:tc>
         <w:tc>
           <w:tcPr>
-            <w:tcW w:w="4203" w:type="dxa"/>
+            <w:tcW w:w="4485" w:type="dxa"/>
           </w:tcPr>
           <w:p>
             <w:pPr>
@@ -6199,12 +6198,12 @@
       </w:tr>
       <w:tr>
         <w:trPr>
-          <w:trHeight w:val="647"/>
+          <w:trHeight w:val="642"/>
         </w:trPr>
         <w:tc>
           <w:tcPr>
             <w:cnfStyle w:val="001000000000" w:firstRow="0" w:lastRow="0" w:firstColumn="1" w:lastColumn="0" w:oddVBand="0" w:evenVBand="0" w:oddHBand="0" w:evenHBand="0" w:firstRowFirstColumn="0" w:firstRowLastColumn="0" w:lastRowFirstColumn="0" w:lastRowLastColumn="0"/>
-            <w:tcW w:w="3169" w:type="dxa"/>
+            <w:tcW w:w="3382" w:type="dxa"/>
           </w:tcPr>
           <w:p>
             <w:pPr>
@@ -6225,7 +6224,7 @@
         </w:tc>
         <w:tc>
           <w:tcPr>
-            <w:tcW w:w="2138" w:type="dxa"/>
+            <w:tcW w:w="2281" w:type="dxa"/>
           </w:tcPr>
           <w:p>
             <w:pPr>
@@ -6244,7 +6243,7 @@
         </w:tc>
         <w:tc>
           <w:tcPr>
-            <w:tcW w:w="4203" w:type="dxa"/>
+            <w:tcW w:w="4485" w:type="dxa"/>
           </w:tcPr>
           <w:p>
             <w:pPr>
@@ -6261,12 +6260,12 @@
       </w:tr>
       <w:tr>
         <w:trPr>
-          <w:trHeight w:val="617"/>
+          <w:trHeight w:val="612"/>
         </w:trPr>
         <w:tc>
           <w:tcPr>
             <w:cnfStyle w:val="001000000000" w:firstRow="0" w:lastRow="0" w:firstColumn="1" w:lastColumn="0" w:oddVBand="0" w:evenVBand="0" w:oddHBand="0" w:evenHBand="0" w:firstRowFirstColumn="0" w:firstRowLastColumn="0" w:lastRowFirstColumn="0" w:lastRowLastColumn="0"/>
-            <w:tcW w:w="3169" w:type="dxa"/>
+            <w:tcW w:w="3382" w:type="dxa"/>
           </w:tcPr>
           <w:p>
             <w:pPr>
@@ -6277,7 +6276,6 @@
                 <w:lang w:val="es-ES"/>
               </w:rPr>
             </w:pPr>
-            <w:proofErr w:type="spellStart"/>
             <w:r>
               <w:t>imageF</w:t>
             </w:r>
@@ -6287,12 +6285,11 @@
               </w:rPr>
               <w:t>lipH</w:t>
             </w:r>
-            <w:proofErr w:type="spellEnd"/>
           </w:p>
         </w:tc>
         <w:tc>
           <w:tcPr>
-            <w:tcW w:w="2138" w:type="dxa"/>
+            <w:tcW w:w="2281" w:type="dxa"/>
           </w:tcPr>
           <w:p>
             <w:pPr>
@@ -6311,7 +6308,7 @@
         </w:tc>
         <w:tc>
           <w:tcPr>
-            <w:tcW w:w="4203" w:type="dxa"/>
+            <w:tcW w:w="4485" w:type="dxa"/>
           </w:tcPr>
           <w:p>
             <w:pPr>
@@ -6328,12 +6325,12 @@
       </w:tr>
       <w:tr>
         <w:trPr>
-          <w:trHeight w:val="647"/>
+          <w:trHeight w:val="642"/>
         </w:trPr>
         <w:tc>
           <w:tcPr>
             <w:cnfStyle w:val="001000000000" w:firstRow="0" w:lastRow="0" w:firstColumn="1" w:lastColumn="0" w:oddVBand="0" w:evenVBand="0" w:oddHBand="0" w:evenHBand="0" w:firstRowFirstColumn="0" w:firstRowLastColumn="0" w:lastRowFirstColumn="0" w:lastRowLastColumn="0"/>
-            <w:tcW w:w="3169" w:type="dxa"/>
+            <w:tcW w:w="3382" w:type="dxa"/>
           </w:tcPr>
           <w:p>
             <w:pPr>
@@ -6341,7 +6338,6 @@
                 <w:lang w:val="es-ES"/>
               </w:rPr>
             </w:pPr>
-            <w:proofErr w:type="spellStart"/>
             <w:r>
               <w:t>imageF</w:t>
             </w:r>
@@ -6351,12 +6347,11 @@
               </w:rPr>
               <w:t>lipV</w:t>
             </w:r>
-            <w:proofErr w:type="spellEnd"/>
           </w:p>
         </w:tc>
         <w:tc>
           <w:tcPr>
-            <w:tcW w:w="2138" w:type="dxa"/>
+            <w:tcW w:w="2281" w:type="dxa"/>
           </w:tcPr>
           <w:p>
             <w:pPr>
@@ -6375,7 +6370,7 @@
         </w:tc>
         <w:tc>
           <w:tcPr>
-            <w:tcW w:w="4203" w:type="dxa"/>
+            <w:tcW w:w="4485" w:type="dxa"/>
           </w:tcPr>
           <w:p>
             <w:pPr>
@@ -6392,12 +6387,12 @@
       </w:tr>
       <w:tr>
         <w:trPr>
-          <w:trHeight w:val="617"/>
+          <w:trHeight w:val="612"/>
         </w:trPr>
         <w:tc>
           <w:tcPr>
             <w:cnfStyle w:val="001000000000" w:firstRow="0" w:lastRow="0" w:firstColumn="1" w:lastColumn="0" w:oddVBand="0" w:evenVBand="0" w:oddHBand="0" w:evenHBand="0" w:firstRowFirstColumn="0" w:firstRowLastColumn="0" w:lastRowFirstColumn="0" w:lastRowLastColumn="0"/>
-            <w:tcW w:w="3169" w:type="dxa"/>
+            <w:tcW w:w="3382" w:type="dxa"/>
           </w:tcPr>
           <w:p>
             <w:pPr>
@@ -6405,7 +6400,6 @@
                 <w:lang w:val="es-ES"/>
               </w:rPr>
             </w:pPr>
-            <w:proofErr w:type="spellStart"/>
             <w:r>
               <w:t>image</w:t>
             </w:r>
@@ -6413,20 +6407,13 @@
               <w:rPr>
                 <w:lang w:val="es-ES"/>
               </w:rPr>
-              <w:t>Crop</w:t>
-            </w:r>
-            <w:proofErr w:type="spellEnd"/>
-            <w:r>
-              <w:rPr>
-                <w:lang w:val="es-ES"/>
-              </w:rPr>
-              <w:t>:</w:t>
+              <w:t>Crop:</w:t>
             </w:r>
           </w:p>
         </w:tc>
         <w:tc>
           <w:tcPr>
-            <w:tcW w:w="2138" w:type="dxa"/>
+            <w:tcW w:w="2281" w:type="dxa"/>
           </w:tcPr>
           <w:p>
             <w:pPr>
@@ -6451,7 +6438,7 @@
         </w:tc>
         <w:tc>
           <w:tcPr>
-            <w:tcW w:w="4203" w:type="dxa"/>
+            <w:tcW w:w="4485" w:type="dxa"/>
           </w:tcPr>
           <w:p>
             <w:pPr>
@@ -6474,12 +6461,12 @@
       </w:tr>
       <w:tr>
         <w:trPr>
-          <w:trHeight w:val="647"/>
+          <w:trHeight w:val="642"/>
         </w:trPr>
         <w:tc>
           <w:tcPr>
             <w:cnfStyle w:val="001000000000" w:firstRow="0" w:lastRow="0" w:firstColumn="1" w:lastColumn="0" w:oddVBand="0" w:evenVBand="0" w:oddHBand="0" w:evenHBand="0" w:firstRowFirstColumn="0" w:firstRowLastColumn="0" w:lastRowFirstColumn="0" w:lastRowLastColumn="0"/>
-            <w:tcW w:w="3169" w:type="dxa"/>
+            <w:tcW w:w="3382" w:type="dxa"/>
           </w:tcPr>
           <w:p>
             <w:pPr>
@@ -6487,7 +6474,6 @@
                 <w:lang w:val="es-ES"/>
               </w:rPr>
             </w:pPr>
-            <w:proofErr w:type="spellStart"/>
             <w:r>
               <w:t>image</w:t>
             </w:r>
@@ -6509,12 +6495,11 @@
               </w:rPr>
               <w:t>Hex</w:t>
             </w:r>
-            <w:proofErr w:type="spellEnd"/>
           </w:p>
         </w:tc>
         <w:tc>
           <w:tcPr>
-            <w:tcW w:w="2138" w:type="dxa"/>
+            <w:tcW w:w="2281" w:type="dxa"/>
           </w:tcPr>
           <w:p>
             <w:pPr>
@@ -6533,7 +6518,7 @@
         </w:tc>
         <w:tc>
           <w:tcPr>
-            <w:tcW w:w="4203" w:type="dxa"/>
+            <w:tcW w:w="4485" w:type="dxa"/>
           </w:tcPr>
           <w:p>
             <w:pPr>
@@ -6550,12 +6535,12 @@
       </w:tr>
       <w:tr>
         <w:trPr>
-          <w:trHeight w:val="617"/>
+          <w:trHeight w:val="612"/>
         </w:trPr>
         <w:tc>
           <w:tcPr>
             <w:cnfStyle w:val="001000000000" w:firstRow="0" w:lastRow="0" w:firstColumn="1" w:lastColumn="0" w:oddVBand="0" w:evenVBand="0" w:oddHBand="0" w:evenHBand="0" w:firstRowFirstColumn="0" w:firstRowLastColumn="0" w:lastRowFirstColumn="0" w:lastRowLastColumn="0"/>
-            <w:tcW w:w="3169" w:type="dxa"/>
+            <w:tcW w:w="3382" w:type="dxa"/>
           </w:tcPr>
           <w:p>
             <w:pPr>
@@ -6563,7 +6548,6 @@
                 <w:lang w:val="es-ES"/>
               </w:rPr>
             </w:pPr>
-            <w:proofErr w:type="spellStart"/>
             <w:r>
               <w:t>imageTo</w:t>
             </w:r>
@@ -6573,12 +6557,11 @@
               </w:rPr>
               <w:t>Histogram</w:t>
             </w:r>
-            <w:proofErr w:type="spellEnd"/>
           </w:p>
         </w:tc>
         <w:tc>
           <w:tcPr>
-            <w:tcW w:w="2138" w:type="dxa"/>
+            <w:tcW w:w="2281" w:type="dxa"/>
           </w:tcPr>
           <w:p>
             <w:pPr>
@@ -6597,7 +6580,7 @@
         </w:tc>
         <w:tc>
           <w:tcPr>
-            <w:tcW w:w="4203" w:type="dxa"/>
+            <w:tcW w:w="4485" w:type="dxa"/>
           </w:tcPr>
           <w:p>
             <w:pPr>
@@ -6614,12 +6597,12 @@
       </w:tr>
       <w:tr>
         <w:trPr>
-          <w:trHeight w:val="647"/>
+          <w:trHeight w:val="642"/>
         </w:trPr>
         <w:tc>
           <w:tcPr>
             <w:cnfStyle w:val="001000000000" w:firstRow="0" w:lastRow="0" w:firstColumn="1" w:lastColumn="0" w:oddVBand="0" w:evenVBand="0" w:oddHBand="0" w:evenHBand="0" w:firstRowFirstColumn="0" w:firstRowLastColumn="0" w:lastRowFirstColumn="0" w:lastRowLastColumn="0"/>
-            <w:tcW w:w="3169" w:type="dxa"/>
+            <w:tcW w:w="3382" w:type="dxa"/>
           </w:tcPr>
           <w:p>
             <w:pPr>
@@ -6627,11 +6610,9 @@
                 <w:lang w:val="es-ES"/>
               </w:rPr>
             </w:pPr>
-            <w:proofErr w:type="spellStart"/>
             <w:r>
               <w:t>image</w:t>
             </w:r>
-            <w:proofErr w:type="spellEnd"/>
             <w:r>
               <w:rPr>
                 <w:lang w:val="es-ES"/>
@@ -6648,7 +6629,7 @@
         </w:tc>
         <w:tc>
           <w:tcPr>
-            <w:tcW w:w="2138" w:type="dxa"/>
+            <w:tcW w:w="2281" w:type="dxa"/>
           </w:tcPr>
           <w:p>
             <w:pPr>
@@ -6667,7 +6648,7 @@
         </w:tc>
         <w:tc>
           <w:tcPr>
-            <w:tcW w:w="4203" w:type="dxa"/>
+            <w:tcW w:w="4485" w:type="dxa"/>
           </w:tcPr>
           <w:p>
             <w:pPr>
@@ -6684,12 +6665,12 @@
       </w:tr>
       <w:tr>
         <w:trPr>
-          <w:trHeight w:val="617"/>
+          <w:trHeight w:val="612"/>
         </w:trPr>
         <w:tc>
           <w:tcPr>
             <w:cnfStyle w:val="001000000000" w:firstRow="0" w:lastRow="0" w:firstColumn="1" w:lastColumn="0" w:oddVBand="0" w:evenVBand="0" w:oddHBand="0" w:evenHBand="0" w:firstRowFirstColumn="0" w:firstRowLastColumn="0" w:lastRowFirstColumn="0" w:lastRowLastColumn="0"/>
-            <w:tcW w:w="3169" w:type="dxa"/>
+            <w:tcW w:w="3382" w:type="dxa"/>
           </w:tcPr>
           <w:p>
             <w:pPr>
@@ -6697,7 +6678,6 @@
                 <w:lang w:val="es-ES"/>
               </w:rPr>
             </w:pPr>
-            <w:proofErr w:type="spellStart"/>
             <w:r>
               <w:t>image</w:t>
             </w:r>
@@ -6707,12 +6687,11 @@
               </w:rPr>
               <w:t>Compress</w:t>
             </w:r>
-            <w:proofErr w:type="spellEnd"/>
           </w:p>
         </w:tc>
         <w:tc>
           <w:tcPr>
-            <w:tcW w:w="2138" w:type="dxa"/>
+            <w:tcW w:w="2281" w:type="dxa"/>
           </w:tcPr>
           <w:p>
             <w:pPr>
@@ -6731,7 +6710,7 @@
         </w:tc>
         <w:tc>
           <w:tcPr>
-            <w:tcW w:w="4203" w:type="dxa"/>
+            <w:tcW w:w="4485" w:type="dxa"/>
           </w:tcPr>
           <w:p>
             <w:pPr>
@@ -6748,12 +6727,12 @@
       </w:tr>
       <w:tr>
         <w:trPr>
-          <w:trHeight w:val="617"/>
+          <w:trHeight w:val="612"/>
         </w:trPr>
         <w:tc>
           <w:tcPr>
             <w:cnfStyle w:val="001000000000" w:firstRow="0" w:lastRow="0" w:firstColumn="1" w:lastColumn="0" w:oddVBand="0" w:evenVBand="0" w:oddHBand="0" w:evenHBand="0" w:firstRowFirstColumn="0" w:firstRowLastColumn="0" w:lastRowFirstColumn="0" w:lastRowLastColumn="0"/>
-            <w:tcW w:w="3169" w:type="dxa"/>
+            <w:tcW w:w="3382" w:type="dxa"/>
           </w:tcPr>
           <w:p>
             <w:pPr>
@@ -6768,7 +6747,7 @@
         </w:tc>
         <w:tc>
           <w:tcPr>
-            <w:tcW w:w="2138" w:type="dxa"/>
+            <w:tcW w:w="2281" w:type="dxa"/>
           </w:tcPr>
           <w:p>
             <w:pPr>
@@ -6781,13 +6760,19 @@
               <w:rPr>
                 <w:lang w:val="es-ES"/>
               </w:rPr>
-              <w:t>100%</w:t>
+              <w:t>98</w:t>
+            </w:r>
+            <w:r>
+              <w:rPr>
+                <w:lang w:val="es-ES"/>
+              </w:rPr>
+              <w:t>%</w:t>
             </w:r>
           </w:p>
         </w:tc>
         <w:tc>
           <w:tcPr>
-            <w:tcW w:w="4203" w:type="dxa"/>
+            <w:tcW w:w="4485" w:type="dxa"/>
           </w:tcPr>
           <w:p>
             <w:pPr>
@@ -6797,19 +6782,38 @@
               </w:rPr>
             </w:pPr>
             <w:r>
-              <w:t>Cada una de las pruebas resulto satisfactoria y se pudo entregar el resultado correcto.</w:t>
+              <w:t>Cada una de las pruebas resulto satisfactoria y se pudo entregar el resultado correcto</w:t>
+            </w:r>
+            <w:r>
+              <w:t xml:space="preserve">, pero realiza el cambio del pixel en la </w:t>
+            </w:r>
+            <w:proofErr w:type="spellStart"/>
+            <w:r>
+              <w:t>ultima</w:t>
+            </w:r>
+            <w:proofErr w:type="spellEnd"/>
+            <w:r>
+              <w:t xml:space="preserve"> </w:t>
+            </w:r>
+            <w:proofErr w:type="spellStart"/>
+            <w:r>
+              <w:t>posicion</w:t>
+            </w:r>
+            <w:proofErr w:type="spellEnd"/>
+            <w:r>
+              <w:t>.</w:t>
             </w:r>
           </w:p>
         </w:tc>
       </w:tr>
       <w:tr>
         <w:trPr>
-          <w:trHeight w:val="617"/>
+          <w:trHeight w:val="612"/>
         </w:trPr>
         <w:tc>
           <w:tcPr>
             <w:cnfStyle w:val="001000000000" w:firstRow="0" w:lastRow="0" w:firstColumn="1" w:lastColumn="0" w:oddVBand="0" w:evenVBand="0" w:oddHBand="0" w:evenHBand="0" w:firstRowFirstColumn="0" w:firstRowLastColumn="0" w:lastRowFirstColumn="0" w:lastRowLastColumn="0"/>
-            <w:tcW w:w="3169" w:type="dxa"/>
+            <w:tcW w:w="3382" w:type="dxa"/>
           </w:tcPr>
           <w:p>
             <w:pPr>
@@ -6817,7 +6821,6 @@
                 <w:lang w:val="es-ES"/>
               </w:rPr>
             </w:pPr>
-            <w:proofErr w:type="spellStart"/>
             <w:r>
               <w:t>imageI</w:t>
             </w:r>
@@ -6827,12 +6830,11 @@
               </w:rPr>
               <w:t>nvertColorRGB</w:t>
             </w:r>
-            <w:proofErr w:type="spellEnd"/>
           </w:p>
         </w:tc>
         <w:tc>
           <w:tcPr>
-            <w:tcW w:w="2138" w:type="dxa"/>
+            <w:tcW w:w="2281" w:type="dxa"/>
           </w:tcPr>
           <w:p>
             <w:pPr>
@@ -6851,7 +6853,7 @@
         </w:tc>
         <w:tc>
           <w:tcPr>
-            <w:tcW w:w="4203" w:type="dxa"/>
+            <w:tcW w:w="4485" w:type="dxa"/>
           </w:tcPr>
           <w:p>
             <w:pPr>
@@ -6868,12 +6870,12 @@
       </w:tr>
       <w:tr>
         <w:trPr>
-          <w:trHeight w:val="617"/>
+          <w:trHeight w:val="612"/>
         </w:trPr>
         <w:tc>
           <w:tcPr>
             <w:cnfStyle w:val="001000000000" w:firstRow="0" w:lastRow="0" w:firstColumn="1" w:lastColumn="0" w:oddVBand="0" w:evenVBand="0" w:oddHBand="0" w:evenHBand="0" w:firstRowFirstColumn="0" w:firstRowLastColumn="0" w:lastRowFirstColumn="0" w:lastRowLastColumn="0"/>
-            <w:tcW w:w="3169" w:type="dxa"/>
+            <w:tcW w:w="3382" w:type="dxa"/>
           </w:tcPr>
           <w:p>
             <w:pPr>
@@ -6903,7 +6905,7 @@
         </w:tc>
         <w:tc>
           <w:tcPr>
-            <w:tcW w:w="2138" w:type="dxa"/>
+            <w:tcW w:w="2281" w:type="dxa"/>
           </w:tcPr>
           <w:p>
             <w:pPr>
@@ -6922,7 +6924,7 @@
         </w:tc>
         <w:tc>
           <w:tcPr>
-            <w:tcW w:w="4203" w:type="dxa"/>
+            <w:tcW w:w="4485" w:type="dxa"/>
           </w:tcPr>
           <w:p>
             <w:pPr>
@@ -6939,12 +6941,12 @@
       </w:tr>
       <w:tr>
         <w:trPr>
-          <w:trHeight w:val="647"/>
+          <w:trHeight w:val="642"/>
         </w:trPr>
         <w:tc>
           <w:tcPr>
             <w:cnfStyle w:val="001000000000" w:firstRow="0" w:lastRow="0" w:firstColumn="1" w:lastColumn="0" w:oddVBand="0" w:evenVBand="0" w:oddHBand="0" w:evenHBand="0" w:firstRowFirstColumn="0" w:firstRowLastColumn="0" w:lastRowFirstColumn="0" w:lastRowLastColumn="0"/>
-            <w:tcW w:w="3169" w:type="dxa"/>
+            <w:tcW w:w="3382" w:type="dxa"/>
           </w:tcPr>
           <w:p>
             <w:pPr>
@@ -6952,7 +6954,6 @@
                 <w:lang w:val="es-ES"/>
               </w:rPr>
             </w:pPr>
-            <w:proofErr w:type="spellStart"/>
             <w:r>
               <w:t>imageD</w:t>
             </w:r>
@@ -6962,12 +6963,11 @@
               </w:rPr>
               <w:t>epthLayers</w:t>
             </w:r>
-            <w:proofErr w:type="spellEnd"/>
           </w:p>
         </w:tc>
         <w:tc>
           <w:tcPr>
-            <w:tcW w:w="2138" w:type="dxa"/>
+            <w:tcW w:w="2281" w:type="dxa"/>
           </w:tcPr>
           <w:p>
             <w:pPr>
@@ -6986,7 +6986,7 @@
         </w:tc>
         <w:tc>
           <w:tcPr>
-            <w:tcW w:w="4203" w:type="dxa"/>
+            <w:tcW w:w="4485" w:type="dxa"/>
           </w:tcPr>
           <w:p>
             <w:pPr>
@@ -7006,12 +7006,12 @@
       </w:tr>
       <w:tr>
         <w:trPr>
-          <w:trHeight w:val="617"/>
+          <w:trHeight w:val="612"/>
         </w:trPr>
         <w:tc>
           <w:tcPr>
             <w:cnfStyle w:val="001000000000" w:firstRow="0" w:lastRow="0" w:firstColumn="1" w:lastColumn="0" w:oddVBand="0" w:evenVBand="0" w:oddHBand="0" w:evenHBand="0" w:firstRowFirstColumn="0" w:firstRowLastColumn="0" w:lastRowFirstColumn="0" w:lastRowLastColumn="0"/>
-            <w:tcW w:w="3169" w:type="dxa"/>
+            <w:tcW w:w="3382" w:type="dxa"/>
           </w:tcPr>
           <w:p>
             <w:pPr>
@@ -7019,7 +7019,6 @@
                 <w:lang w:val="es-ES"/>
               </w:rPr>
             </w:pPr>
-            <w:proofErr w:type="spellStart"/>
             <w:r>
               <w:t>image</w:t>
             </w:r>
@@ -7029,12 +7028,11 @@
               </w:rPr>
               <w:t>Decompress</w:t>
             </w:r>
-            <w:proofErr w:type="spellEnd"/>
           </w:p>
         </w:tc>
         <w:tc>
           <w:tcPr>
-            <w:tcW w:w="2138" w:type="dxa"/>
+            <w:tcW w:w="2281" w:type="dxa"/>
           </w:tcPr>
           <w:p>
             <w:pPr>
@@ -7053,7 +7051,7 @@
         </w:tc>
         <w:tc>
           <w:tcPr>
-            <w:tcW w:w="4203" w:type="dxa"/>
+            <w:tcW w:w="4485" w:type="dxa"/>
           </w:tcPr>
           <w:p>
             <w:pPr>
@@ -7071,6 +7069,7 @@
     </w:tbl>
     <w:p>
       <w:pPr>
+        <w:jc w:val="both"/>
         <w:rPr>
           <w:rFonts w:eastAsia="Times New Roman" w:cs="Times New Roman"/>
           <w:b/>
@@ -7082,6 +7081,7 @@
       <w:bookmarkStart w:id="19" w:name="_Toc118121240"/>
       <w:bookmarkEnd w:id="18"/>
       <w:r>
+        <w:lastRenderedPageBreak/>
         <w:br w:type="page"/>
       </w:r>
     </w:p>
@@ -7100,30 +7100,964 @@
     </w:p>
     <w:p>
       <w:pPr>
-        <w:rPr>
-          <w:lang w:val="es-ES"/>
-        </w:rPr>
-      </w:pPr>
-    </w:p>
-    <w:p>
-      <w:pPr>
-        <w:rPr>
-          <w:lang w:val="es-ES"/>
-        </w:rPr>
-      </w:pPr>
-      <w:r>
-        <w:rPr>
-          <w:lang w:val="es-ES"/>
-        </w:rPr>
-        <w:t>Ver que los archivos estén todos en la misma carpeta.  Abrir el archivo de pruebas y hacer clic en run, que esta en la esquina superior derecha.</w:t>
-      </w:r>
-    </w:p>
-    <w:p>
-      <w:pPr>
-        <w:rPr>
-          <w:lang w:val="es-ES"/>
-        </w:rPr>
-      </w:pPr>
+        <w:jc w:val="both"/>
+        <w:rPr>
+          <w:lang w:val="es-ES"/>
+        </w:rPr>
+      </w:pPr>
+      <w:r>
+        <w:rPr>
+          <w:lang w:val="es-ES"/>
+        </w:rPr>
+        <w:t xml:space="preserve">Ver que los archivos estén todos en la misma carpeta.  </w:t>
+      </w:r>
+    </w:p>
+    <w:p>
+      <w:pPr>
+        <w:keepNext/>
+        <w:spacing w:after="0"/>
+        <w:jc w:val="both"/>
+      </w:pPr>
+      <w:r>
+        <w:rPr>
+          <w:noProof/>
+          <w:lang w:val="es-ES"/>
+        </w:rPr>
+        <w:drawing>
+          <wp:inline distT="0" distB="0" distL="0" distR="0" wp14:anchorId="02149317" wp14:editId="7E904EFF">
+            <wp:extent cx="4540250" cy="1141100"/>
+            <wp:effectExtent l="19050" t="19050" r="12700" b="20955"/>
+            <wp:docPr id="1" name="Imagen 1"/>
+            <wp:cNvGraphicFramePr>
+              <a:graphicFrameLocks xmlns:a="http://schemas.openxmlformats.org/drawingml/2006/main" noChangeAspect="1"/>
+            </wp:cNvGraphicFramePr>
+            <a:graphic xmlns:a="http://schemas.openxmlformats.org/drawingml/2006/main">
+              <a:graphicData uri="http://schemas.openxmlformats.org/drawingml/2006/picture">
+                <pic:pic xmlns:pic="http://schemas.openxmlformats.org/drawingml/2006/picture">
+                  <pic:nvPicPr>
+                    <pic:cNvPr id="1" name=""/>
+                    <pic:cNvPicPr/>
+                  </pic:nvPicPr>
+                  <pic:blipFill>
+                    <a:blip r:embed="rId12"/>
+                    <a:stretch>
+                      <a:fillRect/>
+                    </a:stretch>
+                  </pic:blipFill>
+                  <pic:spPr>
+                    <a:xfrm>
+                      <a:off x="0" y="0"/>
+                      <a:ext cx="4560642" cy="1146225"/>
+                    </a:xfrm>
+                    <a:prstGeom prst="rect">
+                      <a:avLst/>
+                    </a:prstGeom>
+                    <a:ln>
+                      <a:solidFill>
+                        <a:schemeClr val="accent1"/>
+                      </a:solidFill>
+                    </a:ln>
+                  </pic:spPr>
+                </pic:pic>
+              </a:graphicData>
+            </a:graphic>
+          </wp:inline>
+        </w:drawing>
+      </w:r>
+    </w:p>
+    <w:p>
+      <w:pPr>
+        <w:pStyle w:val="Descripcin"/>
+        <w:jc w:val="both"/>
+        <w:rPr>
+          <w:color w:val="auto"/>
+          <w:lang w:val="es-ES"/>
+        </w:rPr>
+      </w:pPr>
+      <w:r>
+        <w:rPr>
+          <w:color w:val="auto"/>
+        </w:rPr>
+        <w:t xml:space="preserve">Ilustración </w:t>
+      </w:r>
+      <w:r>
+        <w:rPr>
+          <w:color w:val="auto"/>
+        </w:rPr>
+        <w:fldChar w:fldCharType="begin"/>
+      </w:r>
+      <w:r>
+        <w:rPr>
+          <w:color w:val="auto"/>
+        </w:rPr>
+        <w:instrText xml:space="preserve"> SEQ Ilustración \* ARABIC </w:instrText>
+      </w:r>
+      <w:r>
+        <w:rPr>
+          <w:color w:val="auto"/>
+        </w:rPr>
+        <w:fldChar w:fldCharType="separate"/>
+      </w:r>
+      <w:r>
+        <w:rPr>
+          <w:noProof/>
+          <w:color w:val="auto"/>
+        </w:rPr>
+        <w:t>1</w:t>
+      </w:r>
+      <w:r>
+        <w:rPr>
+          <w:color w:val="auto"/>
+        </w:rPr>
+        <w:fldChar w:fldCharType="end"/>
+      </w:r>
+      <w:r>
+        <w:rPr>
+          <w:color w:val="auto"/>
+        </w:rPr>
+        <w:t>: Archivos en la misma carpeta.</w:t>
+      </w:r>
+    </w:p>
+    <w:p>
+      <w:pPr>
+        <w:jc w:val="both"/>
+        <w:rPr>
+          <w:lang w:val="es-ES"/>
+        </w:rPr>
+      </w:pPr>
+      <w:r>
+        <w:rPr>
+          <w:lang w:val="es-ES"/>
+        </w:rPr>
+        <w:t>Abrir el programa SWI-Prolog para realizar las consultas.</w:t>
+      </w:r>
+    </w:p>
+    <w:p>
+      <w:pPr>
+        <w:keepNext/>
+        <w:spacing w:after="0"/>
+        <w:jc w:val="both"/>
+      </w:pPr>
+      <w:r>
+        <w:rPr>
+          <w:noProof/>
+          <w:lang w:val="es-ES"/>
+        </w:rPr>
+        <w:drawing>
+          <wp:inline distT="0" distB="0" distL="0" distR="0" wp14:anchorId="47AC92CD" wp14:editId="15116857">
+            <wp:extent cx="3833110" cy="1323243"/>
+            <wp:effectExtent l="19050" t="19050" r="15240" b="10795"/>
+            <wp:docPr id="2" name="Imagen 2"/>
+            <wp:cNvGraphicFramePr>
+              <a:graphicFrameLocks xmlns:a="http://schemas.openxmlformats.org/drawingml/2006/main" noChangeAspect="1"/>
+            </wp:cNvGraphicFramePr>
+            <a:graphic xmlns:a="http://schemas.openxmlformats.org/drawingml/2006/main">
+              <a:graphicData uri="http://schemas.openxmlformats.org/drawingml/2006/picture">
+                <pic:pic xmlns:pic="http://schemas.openxmlformats.org/drawingml/2006/picture">
+                  <pic:nvPicPr>
+                    <pic:cNvPr id="1" name=""/>
+                    <pic:cNvPicPr/>
+                  </pic:nvPicPr>
+                  <pic:blipFill rotWithShape="1">
+                    <a:blip r:embed="rId13"/>
+                    <a:srcRect r="35131" b="69050"/>
+                    <a:stretch/>
+                  </pic:blipFill>
+                  <pic:spPr bwMode="auto">
+                    <a:xfrm>
+                      <a:off x="0" y="0"/>
+                      <a:ext cx="3865509" cy="1334428"/>
+                    </a:xfrm>
+                    <a:prstGeom prst="rect">
+                      <a:avLst/>
+                    </a:prstGeom>
+                    <a:ln w="9525" cap="flat" cmpd="sng" algn="ctr">
+                      <a:solidFill>
+                        <a:srgbClr val="4472C4"/>
+                      </a:solidFill>
+                      <a:prstDash val="solid"/>
+                      <a:round/>
+                      <a:headEnd type="none" w="med" len="med"/>
+                      <a:tailEnd type="none" w="med" len="med"/>
+                      <a:extLst>
+                        <a:ext uri="{C807C97D-BFC1-408E-A445-0C87EB9F89A2}">
+                          <ask:lineSketchStyleProps xmlns:ask="http://schemas.microsoft.com/office/drawing/2018/sketchyshapes" sd="0">
+                            <a:custGeom>
+                              <a:avLst/>
+                              <a:gdLst/>
+                              <a:ahLst/>
+                              <a:cxnLst/>
+                              <a:rect l="0" t="0" r="0" b="0"/>
+                              <a:pathLst/>
+                            </a:custGeom>
+                            <ask:type/>
+                          </ask:lineSketchStyleProps>
+                        </a:ext>
+                      </a:extLst>
+                    </a:ln>
+                    <a:extLst>
+                      <a:ext uri="{53640926-AAD7-44D8-BBD7-CCE9431645EC}">
+                        <a14:shadowObscured xmlns:a14="http://schemas.microsoft.com/office/drawing/2010/main"/>
+                      </a:ext>
+                    </a:extLst>
+                  </pic:spPr>
+                </pic:pic>
+              </a:graphicData>
+            </a:graphic>
+          </wp:inline>
+        </w:drawing>
+      </w:r>
+    </w:p>
+    <w:p>
+      <w:pPr>
+        <w:pStyle w:val="Descripcin"/>
+        <w:jc w:val="both"/>
+        <w:rPr>
+          <w:color w:val="auto"/>
+          <w:lang w:val="es-ES"/>
+        </w:rPr>
+      </w:pPr>
+      <w:r>
+        <w:rPr>
+          <w:color w:val="auto"/>
+        </w:rPr>
+        <w:t xml:space="preserve">Ilustración </w:t>
+      </w:r>
+      <w:r>
+        <w:rPr>
+          <w:color w:val="auto"/>
+        </w:rPr>
+        <w:fldChar w:fldCharType="begin"/>
+      </w:r>
+      <w:r>
+        <w:rPr>
+          <w:color w:val="auto"/>
+        </w:rPr>
+        <w:instrText xml:space="preserve"> SEQ Ilustración \* ARABIC </w:instrText>
+      </w:r>
+      <w:r>
+        <w:rPr>
+          <w:color w:val="auto"/>
+        </w:rPr>
+        <w:fldChar w:fldCharType="separate"/>
+      </w:r>
+      <w:r>
+        <w:rPr>
+          <w:noProof/>
+          <w:color w:val="auto"/>
+        </w:rPr>
+        <w:t>2</w:t>
+      </w:r>
+      <w:r>
+        <w:rPr>
+          <w:color w:val="auto"/>
+        </w:rPr>
+        <w:fldChar w:fldCharType="end"/>
+      </w:r>
+      <w:r>
+        <w:rPr>
+          <w:color w:val="auto"/>
+        </w:rPr>
+        <w:t>: Consola SWI-Prolog.</w:t>
+      </w:r>
+    </w:p>
+    <w:p>
+      <w:pPr>
+        <w:jc w:val="both"/>
+      </w:pPr>
+      <w:r>
+        <w:rPr>
+          <w:lang w:val="es-ES"/>
+        </w:rPr>
+        <w:t>Escribir el comando “</w:t>
+      </w:r>
+      <w:r>
+        <w:t>set_prolog_flag(answer_write_options,[max_depth(0)]).”, para poder ver las listas completas.</w:t>
+      </w:r>
+    </w:p>
+    <w:p>
+      <w:pPr>
+        <w:keepNext/>
+        <w:spacing w:after="0"/>
+        <w:jc w:val="both"/>
+      </w:pPr>
+      <w:r>
+        <w:rPr>
+          <w:noProof/>
+        </w:rPr>
+        <w:drawing>
+          <wp:inline distT="0" distB="0" distL="0" distR="0" wp14:anchorId="0D204449" wp14:editId="40B99602">
+            <wp:extent cx="4070350" cy="1544130"/>
+            <wp:effectExtent l="19050" t="19050" r="25400" b="18415"/>
+            <wp:docPr id="3" name="Imagen 3"/>
+            <wp:cNvGraphicFramePr>
+              <a:graphicFrameLocks xmlns:a="http://schemas.openxmlformats.org/drawingml/2006/main" noChangeAspect="1"/>
+            </wp:cNvGraphicFramePr>
+            <a:graphic xmlns:a="http://schemas.openxmlformats.org/drawingml/2006/main">
+              <a:graphicData uri="http://schemas.openxmlformats.org/drawingml/2006/picture">
+                <pic:pic xmlns:pic="http://schemas.openxmlformats.org/drawingml/2006/picture">
+                  <pic:nvPicPr>
+                    <pic:cNvPr id="1" name=""/>
+                    <pic:cNvPicPr/>
+                  </pic:nvPicPr>
+                  <pic:blipFill>
+                    <a:blip r:embed="rId14"/>
+                    <a:stretch>
+                      <a:fillRect/>
+                    </a:stretch>
+                  </pic:blipFill>
+                  <pic:spPr>
+                    <a:xfrm>
+                      <a:off x="0" y="0"/>
+                      <a:ext cx="4101100" cy="1555795"/>
+                    </a:xfrm>
+                    <a:prstGeom prst="rect">
+                      <a:avLst/>
+                    </a:prstGeom>
+                    <a:ln>
+                      <a:solidFill>
+                        <a:schemeClr val="accent1"/>
+                      </a:solidFill>
+                    </a:ln>
+                  </pic:spPr>
+                </pic:pic>
+              </a:graphicData>
+            </a:graphic>
+          </wp:inline>
+        </w:drawing>
+      </w:r>
+    </w:p>
+    <w:p>
+      <w:pPr>
+        <w:pStyle w:val="Descripcin"/>
+        <w:jc w:val="both"/>
+        <w:rPr>
+          <w:color w:val="auto"/>
+        </w:rPr>
+      </w:pPr>
+      <w:r>
+        <w:rPr>
+          <w:color w:val="auto"/>
+        </w:rPr>
+        <w:t xml:space="preserve">Ilustración </w:t>
+      </w:r>
+      <w:r>
+        <w:rPr>
+          <w:color w:val="auto"/>
+        </w:rPr>
+        <w:fldChar w:fldCharType="begin"/>
+      </w:r>
+      <w:r>
+        <w:rPr>
+          <w:color w:val="auto"/>
+        </w:rPr>
+        <w:instrText xml:space="preserve"> SEQ Ilustración \* ARABIC </w:instrText>
+      </w:r>
+      <w:r>
+        <w:rPr>
+          <w:color w:val="auto"/>
+        </w:rPr>
+        <w:fldChar w:fldCharType="separate"/>
+      </w:r>
+      <w:r>
+        <w:rPr>
+          <w:noProof/>
+          <w:color w:val="auto"/>
+        </w:rPr>
+        <w:t>3</w:t>
+      </w:r>
+      <w:r>
+        <w:rPr>
+          <w:color w:val="auto"/>
+        </w:rPr>
+        <w:fldChar w:fldCharType="end"/>
+      </w:r>
+      <w:r>
+        <w:rPr>
+          <w:color w:val="auto"/>
+        </w:rPr>
+        <w:t>: Comando a ingresar.</w:t>
+      </w:r>
+    </w:p>
+    <w:p>
+      <w:pPr>
+        <w:jc w:val="both"/>
+      </w:pPr>
+      <w:r>
+        <w:t>Apretar donde dice file y luego consult.</w:t>
+      </w:r>
+    </w:p>
+    <w:p>
+      <w:pPr>
+        <w:keepNext/>
+        <w:spacing w:after="0"/>
+        <w:jc w:val="both"/>
+      </w:pPr>
+      <w:r>
+        <w:rPr>
+          <w:noProof/>
+        </w:rPr>
+        <w:drawing>
+          <wp:inline distT="0" distB="0" distL="0" distR="0" wp14:anchorId="37A31827" wp14:editId="3B1DBFA3">
+            <wp:extent cx="3785088" cy="1571271"/>
+            <wp:effectExtent l="19050" t="19050" r="25400" b="10160"/>
+            <wp:docPr id="4" name="Imagen 4" descr="Interfaz de usuario gráfica, Texto, Aplicación&#10;&#10;Descripción generada automáticamente"/>
+            <wp:cNvGraphicFramePr>
+              <a:graphicFrameLocks xmlns:a="http://schemas.openxmlformats.org/drawingml/2006/main" noChangeAspect="1"/>
+            </wp:cNvGraphicFramePr>
+            <a:graphic xmlns:a="http://schemas.openxmlformats.org/drawingml/2006/main">
+              <a:graphicData uri="http://schemas.openxmlformats.org/drawingml/2006/picture">
+                <pic:pic xmlns:pic="http://schemas.openxmlformats.org/drawingml/2006/picture">
+                  <pic:nvPicPr>
+                    <pic:cNvPr id="4" name="Imagen 4" descr="Interfaz de usuario gráfica, Texto, Aplicación&#10;&#10;Descripción generada automáticamente"/>
+                    <pic:cNvPicPr/>
+                  </pic:nvPicPr>
+                  <pic:blipFill>
+                    <a:blip r:embed="rId15"/>
+                    <a:stretch>
+                      <a:fillRect/>
+                    </a:stretch>
+                  </pic:blipFill>
+                  <pic:spPr>
+                    <a:xfrm>
+                      <a:off x="0" y="0"/>
+                      <a:ext cx="3803455" cy="1578895"/>
+                    </a:xfrm>
+                    <a:prstGeom prst="rect">
+                      <a:avLst/>
+                    </a:prstGeom>
+                    <a:ln>
+                      <a:solidFill>
+                        <a:schemeClr val="accent1"/>
+                      </a:solidFill>
+                    </a:ln>
+                  </pic:spPr>
+                </pic:pic>
+              </a:graphicData>
+            </a:graphic>
+          </wp:inline>
+        </w:drawing>
+      </w:r>
+    </w:p>
+    <w:p>
+      <w:pPr>
+        <w:pStyle w:val="Descripcin"/>
+        <w:jc w:val="both"/>
+        <w:rPr>
+          <w:color w:val="auto"/>
+        </w:rPr>
+      </w:pPr>
+      <w:r>
+        <w:rPr>
+          <w:color w:val="auto"/>
+        </w:rPr>
+        <w:t xml:space="preserve">Ilustración </w:t>
+      </w:r>
+      <w:r>
+        <w:rPr>
+          <w:color w:val="auto"/>
+        </w:rPr>
+        <w:fldChar w:fldCharType="begin"/>
+      </w:r>
+      <w:r>
+        <w:rPr>
+          <w:color w:val="auto"/>
+        </w:rPr>
+        <w:instrText xml:space="preserve"> SEQ Ilustración \* ARABIC </w:instrText>
+      </w:r>
+      <w:r>
+        <w:rPr>
+          <w:color w:val="auto"/>
+        </w:rPr>
+        <w:fldChar w:fldCharType="separate"/>
+      </w:r>
+      <w:r>
+        <w:rPr>
+          <w:noProof/>
+          <w:color w:val="auto"/>
+        </w:rPr>
+        <w:t>4</w:t>
+      </w:r>
+      <w:r>
+        <w:rPr>
+          <w:color w:val="auto"/>
+        </w:rPr>
+        <w:fldChar w:fldCharType="end"/>
+      </w:r>
+      <w:r>
+        <w:rPr>
+          <w:color w:val="auto"/>
+        </w:rPr>
+        <w:t>: Como consultar un archivo.</w:t>
+      </w:r>
+    </w:p>
+    <w:p>
+      <w:pPr>
+        <w:jc w:val="both"/>
+      </w:pPr>
+      <w:r>
+        <w:lastRenderedPageBreak/>
+        <w:t xml:space="preserve">Cuando se abra la ventana emergente elegir el archivo que dice, </w:t>
+      </w:r>
+      <w:r>
+        <w:t>“pruebas_202441289_JofreLeon.pl”, y abrir.</w:t>
+      </w:r>
+    </w:p>
+    <w:p>
+      <w:pPr>
+        <w:keepNext/>
+        <w:spacing w:after="0"/>
+        <w:jc w:val="both"/>
+      </w:pPr>
+      <w:r>
+        <w:rPr>
+          <w:noProof/>
+        </w:rPr>
+        <w:drawing>
+          <wp:inline distT="0" distB="0" distL="0" distR="0" wp14:anchorId="7CA38133" wp14:editId="2ABABFE8">
+            <wp:extent cx="3545653" cy="2368062"/>
+            <wp:effectExtent l="19050" t="19050" r="17145" b="13335"/>
+            <wp:docPr id="5" name="Imagen 5"/>
+            <wp:cNvGraphicFramePr>
+              <a:graphicFrameLocks xmlns:a="http://schemas.openxmlformats.org/drawingml/2006/main" noChangeAspect="1"/>
+            </wp:cNvGraphicFramePr>
+            <a:graphic xmlns:a="http://schemas.openxmlformats.org/drawingml/2006/main">
+              <a:graphicData uri="http://schemas.openxmlformats.org/drawingml/2006/picture">
+                <pic:pic xmlns:pic="http://schemas.openxmlformats.org/drawingml/2006/picture">
+                  <pic:nvPicPr>
+                    <pic:cNvPr id="1" name=""/>
+                    <pic:cNvPicPr/>
+                  </pic:nvPicPr>
+                  <pic:blipFill>
+                    <a:blip r:embed="rId16"/>
+                    <a:stretch>
+                      <a:fillRect/>
+                    </a:stretch>
+                  </pic:blipFill>
+                  <pic:spPr>
+                    <a:xfrm>
+                      <a:off x="0" y="0"/>
+                      <a:ext cx="3560898" cy="2378244"/>
+                    </a:xfrm>
+                    <a:prstGeom prst="rect">
+                      <a:avLst/>
+                    </a:prstGeom>
+                    <a:ln>
+                      <a:solidFill>
+                        <a:schemeClr val="accent1"/>
+                      </a:solidFill>
+                    </a:ln>
+                  </pic:spPr>
+                </pic:pic>
+              </a:graphicData>
+            </a:graphic>
+          </wp:inline>
+        </w:drawing>
+      </w:r>
+    </w:p>
+    <w:p>
+      <w:pPr>
+        <w:pStyle w:val="Descripcin"/>
+        <w:jc w:val="both"/>
+        <w:rPr>
+          <w:color w:val="auto"/>
+        </w:rPr>
+      </w:pPr>
+      <w:r>
+        <w:rPr>
+          <w:color w:val="auto"/>
+        </w:rPr>
+        <w:t xml:space="preserve">Ilustración </w:t>
+      </w:r>
+      <w:r>
+        <w:rPr>
+          <w:color w:val="auto"/>
+        </w:rPr>
+        <w:fldChar w:fldCharType="begin"/>
+      </w:r>
+      <w:r>
+        <w:rPr>
+          <w:color w:val="auto"/>
+        </w:rPr>
+        <w:instrText xml:space="preserve"> SEQ Ilustración \* ARABIC </w:instrText>
+      </w:r>
+      <w:r>
+        <w:rPr>
+          <w:color w:val="auto"/>
+        </w:rPr>
+        <w:fldChar w:fldCharType="separate"/>
+      </w:r>
+      <w:r>
+        <w:rPr>
+          <w:noProof/>
+          <w:color w:val="auto"/>
+        </w:rPr>
+        <w:t>5</w:t>
+      </w:r>
+      <w:r>
+        <w:rPr>
+          <w:color w:val="auto"/>
+        </w:rPr>
+        <w:fldChar w:fldCharType="end"/>
+      </w:r>
+      <w:r>
+        <w:rPr>
+          <w:color w:val="auto"/>
+        </w:rPr>
+        <w:t>: Archivo a elegir cuando se abra la ventana emergente.</w:t>
+      </w:r>
+    </w:p>
+    <w:p>
+      <w:pPr>
+        <w:jc w:val="both"/>
+      </w:pPr>
+      <w:r>
+        <w:t>Luego de esto se puede comenzar a hacer las consultas, copiando desde el archivo de pruebas y pegando en consola.</w:t>
+      </w:r>
+    </w:p>
+    <w:p>
+      <w:pPr>
+        <w:keepNext/>
+        <w:spacing w:after="0"/>
+        <w:jc w:val="both"/>
+      </w:pPr>
+      <w:r>
+        <w:rPr>
+          <w:noProof/>
+        </w:rPr>
+        <w:drawing>
+          <wp:inline distT="0" distB="0" distL="0" distR="0" wp14:anchorId="0600A1FE" wp14:editId="265740F8">
+            <wp:extent cx="4437185" cy="2462288"/>
+            <wp:effectExtent l="19050" t="19050" r="20955" b="14605"/>
+            <wp:docPr id="6" name="Imagen 6"/>
+            <wp:cNvGraphicFramePr>
+              <a:graphicFrameLocks xmlns:a="http://schemas.openxmlformats.org/drawingml/2006/main" noChangeAspect="1"/>
+            </wp:cNvGraphicFramePr>
+            <a:graphic xmlns:a="http://schemas.openxmlformats.org/drawingml/2006/main">
+              <a:graphicData uri="http://schemas.openxmlformats.org/drawingml/2006/picture">
+                <pic:pic xmlns:pic="http://schemas.openxmlformats.org/drawingml/2006/picture">
+                  <pic:nvPicPr>
+                    <pic:cNvPr id="1" name=""/>
+                    <pic:cNvPicPr/>
+                  </pic:nvPicPr>
+                  <pic:blipFill>
+                    <a:blip r:embed="rId17"/>
+                    <a:stretch>
+                      <a:fillRect/>
+                    </a:stretch>
+                  </pic:blipFill>
+                  <pic:spPr>
+                    <a:xfrm>
+                      <a:off x="0" y="0"/>
+                      <a:ext cx="4450009" cy="2469404"/>
+                    </a:xfrm>
+                    <a:prstGeom prst="rect">
+                      <a:avLst/>
+                    </a:prstGeom>
+                    <a:ln>
+                      <a:solidFill>
+                        <a:schemeClr val="accent1"/>
+                      </a:solidFill>
+                    </a:ln>
+                  </pic:spPr>
+                </pic:pic>
+              </a:graphicData>
+            </a:graphic>
+          </wp:inline>
+        </w:drawing>
+      </w:r>
+    </w:p>
+    <w:p>
+      <w:pPr>
+        <w:pStyle w:val="Descripcin"/>
+        <w:spacing w:after="0"/>
+        <w:jc w:val="both"/>
+        <w:rPr>
+          <w:color w:val="auto"/>
+        </w:rPr>
+      </w:pPr>
+      <w:r>
+        <w:rPr>
+          <w:color w:val="auto"/>
+        </w:rPr>
+        <w:t xml:space="preserve">Ilustración </w:t>
+      </w:r>
+      <w:r>
+        <w:rPr>
+          <w:color w:val="auto"/>
+        </w:rPr>
+        <w:fldChar w:fldCharType="begin"/>
+      </w:r>
+      <w:r>
+        <w:rPr>
+          <w:color w:val="auto"/>
+        </w:rPr>
+        <w:instrText xml:space="preserve"> SEQ Ilustración \* ARABIC </w:instrText>
+      </w:r>
+      <w:r>
+        <w:rPr>
+          <w:color w:val="auto"/>
+        </w:rPr>
+        <w:fldChar w:fldCharType="separate"/>
+      </w:r>
+      <w:r>
+        <w:rPr>
+          <w:noProof/>
+          <w:color w:val="auto"/>
+        </w:rPr>
+        <w:t>6</w:t>
+      </w:r>
+      <w:r>
+        <w:rPr>
+          <w:color w:val="auto"/>
+        </w:rPr>
+        <w:fldChar w:fldCharType="end"/>
+      </w:r>
+      <w:r>
+        <w:rPr>
+          <w:color w:val="auto"/>
+        </w:rPr>
+        <w:t>: Ejemplo de cómo realizar una consulta en la consola.</w:t>
+      </w:r>
+    </w:p>
+    <w:p>
+      <w:pPr>
+        <w:jc w:val="both"/>
+      </w:pPr>
+      <w:r>
+        <w:t>Hay dos formas de comentarios, una que comienza con “%” y otra que esta entre “/* */”; sin importar cual sea el tipo de comentario hay que tener cuidado de no seleccionar los símbolos.</w:t>
+      </w:r>
+    </w:p>
+    <w:p>
+      <w:pPr>
+        <w:keepNext/>
+        <w:spacing w:after="0"/>
+        <w:jc w:val="both"/>
+      </w:pPr>
+      <w:r>
+        <w:rPr>
+          <w:noProof/>
+        </w:rPr>
+        <w:drawing>
+          <wp:inline distT="0" distB="0" distL="0" distR="0" wp14:anchorId="1275DF82" wp14:editId="3E6EC1BF">
+            <wp:extent cx="3403677" cy="877766"/>
+            <wp:effectExtent l="19050" t="19050" r="25400" b="17780"/>
+            <wp:docPr id="7" name="Imagen 7"/>
+            <wp:cNvGraphicFramePr>
+              <a:graphicFrameLocks xmlns:a="http://schemas.openxmlformats.org/drawingml/2006/main" noChangeAspect="1"/>
+            </wp:cNvGraphicFramePr>
+            <a:graphic xmlns:a="http://schemas.openxmlformats.org/drawingml/2006/main">
+              <a:graphicData uri="http://schemas.openxmlformats.org/drawingml/2006/picture">
+                <pic:pic xmlns:pic="http://schemas.openxmlformats.org/drawingml/2006/picture">
+                  <pic:nvPicPr>
+                    <pic:cNvPr id="1" name=""/>
+                    <pic:cNvPicPr/>
+                  </pic:nvPicPr>
+                  <pic:blipFill>
+                    <a:blip r:embed="rId18"/>
+                    <a:stretch>
+                      <a:fillRect/>
+                    </a:stretch>
+                  </pic:blipFill>
+                  <pic:spPr>
+                    <a:xfrm>
+                      <a:off x="0" y="0"/>
+                      <a:ext cx="3418163" cy="881502"/>
+                    </a:xfrm>
+                    <a:prstGeom prst="rect">
+                      <a:avLst/>
+                    </a:prstGeom>
+                    <a:ln>
+                      <a:solidFill>
+                        <a:schemeClr val="accent1"/>
+                      </a:solidFill>
+                    </a:ln>
+                  </pic:spPr>
+                </pic:pic>
+              </a:graphicData>
+            </a:graphic>
+          </wp:inline>
+        </w:drawing>
+      </w:r>
+    </w:p>
+    <w:p>
+      <w:pPr>
+        <w:pStyle w:val="Descripcin"/>
+        <w:jc w:val="both"/>
+        <w:rPr>
+          <w:color w:val="auto"/>
+        </w:rPr>
+      </w:pPr>
+      <w:r>
+        <w:rPr>
+          <w:color w:val="auto"/>
+        </w:rPr>
+        <w:t xml:space="preserve">Ilustración </w:t>
+      </w:r>
+      <w:r>
+        <w:rPr>
+          <w:color w:val="auto"/>
+        </w:rPr>
+        <w:fldChar w:fldCharType="begin"/>
+      </w:r>
+      <w:r>
+        <w:rPr>
+          <w:color w:val="auto"/>
+        </w:rPr>
+        <w:instrText xml:space="preserve"> SEQ Ilustración \* ARABIC </w:instrText>
+      </w:r>
+      <w:r>
+        <w:rPr>
+          <w:color w:val="auto"/>
+        </w:rPr>
+        <w:fldChar w:fldCharType="separate"/>
+      </w:r>
+      <w:r>
+        <w:rPr>
+          <w:noProof/>
+          <w:color w:val="auto"/>
+        </w:rPr>
+        <w:t>7</w:t>
+      </w:r>
+      <w:r>
+        <w:rPr>
+          <w:color w:val="auto"/>
+        </w:rPr>
+        <w:fldChar w:fldCharType="end"/>
+      </w:r>
+      <w:r>
+        <w:rPr>
+          <w:color w:val="auto"/>
+        </w:rPr>
+        <w:t>: Ejemplo comentado entre "/* */"</w:t>
+      </w:r>
+    </w:p>
+    <w:p>
+      <w:pPr>
+        <w:keepNext/>
+        <w:spacing w:after="0"/>
+        <w:jc w:val="both"/>
+      </w:pPr>
+      <w:r>
+        <w:rPr>
+          <w:noProof/>
+        </w:rPr>
+        <w:drawing>
+          <wp:inline distT="0" distB="0" distL="0" distR="0" wp14:anchorId="07A747C9" wp14:editId="1623116F">
+            <wp:extent cx="2847242" cy="436692"/>
+            <wp:effectExtent l="19050" t="19050" r="10795" b="20955"/>
+            <wp:docPr id="8" name="Imagen 8" descr="Interfaz de usuario gráfica, Aplicación&#10;&#10;Descripción generada automáticamente"/>
+            <wp:cNvGraphicFramePr>
+              <a:graphicFrameLocks xmlns:a="http://schemas.openxmlformats.org/drawingml/2006/main" noChangeAspect="1"/>
+            </wp:cNvGraphicFramePr>
+            <a:graphic xmlns:a="http://schemas.openxmlformats.org/drawingml/2006/main">
+              <a:graphicData uri="http://schemas.openxmlformats.org/drawingml/2006/picture">
+                <pic:pic xmlns:pic="http://schemas.openxmlformats.org/drawingml/2006/picture">
+                  <pic:nvPicPr>
+                    <pic:cNvPr id="8" name="Imagen 8" descr="Interfaz de usuario gráfica, Aplicación&#10;&#10;Descripción generada automáticamente"/>
+                    <pic:cNvPicPr/>
+                  </pic:nvPicPr>
+                  <pic:blipFill rotWithShape="1">
+                    <a:blip r:embed="rId19"/>
+                    <a:srcRect b="21334"/>
+                    <a:stretch/>
+                  </pic:blipFill>
+                  <pic:spPr bwMode="auto">
+                    <a:xfrm>
+                      <a:off x="0" y="0"/>
+                      <a:ext cx="2884868" cy="442463"/>
+                    </a:xfrm>
+                    <a:prstGeom prst="rect">
+                      <a:avLst/>
+                    </a:prstGeom>
+                    <a:ln w="9525" cap="flat" cmpd="sng" algn="ctr">
+                      <a:solidFill>
+                        <a:srgbClr val="4472C4"/>
+                      </a:solidFill>
+                      <a:prstDash val="solid"/>
+                      <a:round/>
+                      <a:headEnd type="none" w="med" len="med"/>
+                      <a:tailEnd type="none" w="med" len="med"/>
+                      <a:extLst>
+                        <a:ext uri="{C807C97D-BFC1-408E-A445-0C87EB9F89A2}">
+                          <ask:lineSketchStyleProps xmlns:ask="http://schemas.microsoft.com/office/drawing/2018/sketchyshapes" sd="0">
+                            <a:custGeom>
+                              <a:avLst/>
+                              <a:gdLst/>
+                              <a:ahLst/>
+                              <a:cxnLst/>
+                              <a:rect l="0" t="0" r="0" b="0"/>
+                              <a:pathLst/>
+                            </a:custGeom>
+                            <ask:type/>
+                          </ask:lineSketchStyleProps>
+                        </a:ext>
+                      </a:extLst>
+                    </a:ln>
+                    <a:extLst>
+                      <a:ext uri="{53640926-AAD7-44D8-BBD7-CCE9431645EC}">
+                        <a14:shadowObscured xmlns:a14="http://schemas.microsoft.com/office/drawing/2010/main"/>
+                      </a:ext>
+                    </a:extLst>
+                  </pic:spPr>
+                </pic:pic>
+              </a:graphicData>
+            </a:graphic>
+          </wp:inline>
+        </w:drawing>
+      </w:r>
+    </w:p>
+    <w:p>
+      <w:pPr>
+        <w:pStyle w:val="Descripcin"/>
+        <w:jc w:val="both"/>
+        <w:rPr>
+          <w:color w:val="auto"/>
+        </w:rPr>
+      </w:pPr>
+      <w:r>
+        <w:rPr>
+          <w:color w:val="auto"/>
+        </w:rPr>
+        <w:t xml:space="preserve">Ilustración </w:t>
+      </w:r>
+      <w:r>
+        <w:rPr>
+          <w:color w:val="auto"/>
+        </w:rPr>
+        <w:fldChar w:fldCharType="begin"/>
+      </w:r>
+      <w:r>
+        <w:rPr>
+          <w:color w:val="auto"/>
+        </w:rPr>
+        <w:instrText xml:space="preserve"> SEQ Ilustración \* ARABIC </w:instrText>
+      </w:r>
+      <w:r>
+        <w:rPr>
+          <w:color w:val="auto"/>
+        </w:rPr>
+        <w:fldChar w:fldCharType="separate"/>
+      </w:r>
+      <w:r>
+        <w:rPr>
+          <w:noProof/>
+          <w:color w:val="auto"/>
+        </w:rPr>
+        <w:t>8</w:t>
+      </w:r>
+      <w:r>
+        <w:rPr>
+          <w:color w:val="auto"/>
+        </w:rPr>
+        <w:fldChar w:fldCharType="end"/>
+      </w:r>
+      <w:r>
+        <w:rPr>
+          <w:color w:val="auto"/>
+        </w:rPr>
+        <w:t>: Ejemplo comentado con " % ".</w:t>
+      </w:r>
     </w:p>
     <w:sectPr>
       <w:pgSz w:w="12240" w:h="15840"/>

</xml_diff>